<commit_message>
cambios en las pruebas de hardware y en el Plan de pruebas
</commit_message>
<xml_diff>
--- a/plan de pruebas Proyecto.docx
+++ b/plan de pruebas Proyecto.docx
@@ -3,11 +3,23 @@
 <w:document xmlns:wpc="http://schemas.microsoft.com/office/word/2010/wordprocessingCanvas" xmlns:cx="http://schemas.microsoft.com/office/drawing/2014/chartex" xmlns:cx1="http://schemas.microsoft.com/office/drawing/2015/9/8/chartex" xmlns:cx2="http://schemas.microsoft.com/office/drawing/2015/10/21/chartex" xmlns:cx3="http://schemas.microsoft.com/office/drawing/2016/5/9/chartex" xmlns:cx4="http://schemas.microsoft.com/office/drawing/2016/5/10/chartex" xmlns:cx5="http://schemas.microsoft.com/office/drawing/2016/5/11/chartex" xmlns:cx6="http://schemas.microsoft.com/office/drawing/2016/5/12/chartex" xmlns:cx7="http://schemas.microsoft.com/office/drawing/2016/5/13/chartex" xmlns:cx8="http://schemas.microsoft.com/office/drawing/2016/5/14/chartex" xmlns:mc="http://schemas.openxmlformats.org/markup-compatibility/2006" xmlns:aink="http://schemas.microsoft.com/office/drawing/2016/ink" xmlns:am3d="http://schemas.microsoft.com/office/drawing/2017/model3d" xmlns:o="urn:schemas-microsoft-com:office:office" xmlns:r="http://schemas.openxmlformats.org/officeDocument/2006/relationships" xmlns:m="http://schemas.openxmlformats.org/officeDocument/2006/math" xmlns:v="urn:schemas-microsoft-com:vml" xmlns:wp14="http://schemas.microsoft.com/office/word/2010/wordprocessingDrawing" xmlns:wp="http://schemas.openxmlformats.org/drawingml/2006/wordprocessingDrawing" xmlns:w10="urn:schemas-microsoft-com:office:word" xmlns:w="http://schemas.openxmlformats.org/wordprocessingml/2006/main" xmlns:w14="http://schemas.microsoft.com/office/word/2010/wordml" xmlns:w15="http://schemas.microsoft.com/office/word/2012/wordml" xmlns:w16cid="http://schemas.microsoft.com/office/word/2016/wordml/cid" xmlns:w16se="http://schemas.microsoft.com/office/word/2015/wordml/symex" xmlns:wpg="http://schemas.microsoft.com/office/word/2010/wordprocessingGroup" xmlns:wpi="http://schemas.microsoft.com/office/word/2010/wordprocessingInk" xmlns:wne="http://schemas.microsoft.com/office/word/2006/wordml" xmlns:wps="http://schemas.microsoft.com/office/word/2010/wordprocessingShape" mc:Ignorable="w14 w15 w16se w16cid wp14">
   <w:body>
     <w:p>
+      <w:pPr>
+        <w:jc w:val="center"/>
+      </w:pPr>
       <w:r>
-        <w:t>Ejemplo de plan de pruebas de unidad.</w:t>
+        <w:t>Plan de pruebas</w:t>
       </w:r>
     </w:p>
-    <w:p/>
+    <w:p>
+      <w:pPr>
+        <w:jc w:val="center"/>
+      </w:pPr>
+      <w:r>
+        <w:t>Irasema Caicero</w:t>
+      </w:r>
+      <w:bookmarkStart w:id="0" w:name="_GoBack"/>
+      <w:bookmarkEnd w:id="0"/>
+    </w:p>
     <w:p/>
     <w:tbl>
       <w:tblPr>
@@ -55,30 +67,61 @@
             <w:pPr>
               <w:jc w:val="center"/>
             </w:pPr>
-            <w:proofErr w:type="spellStart"/>
             <w:r>
               <w:rPr>
                 <w:b/>
                 <w:color w:val="000000"/>
                 <w:lang w:eastAsia="ja-JP"/>
               </w:rPr>
-              <w:t>test</w:t>
-            </w:r>
+              <w:t xml:space="preserve">Pruebas de software </w:t>
+            </w:r>
+            <w:proofErr w:type="spellStart"/>
             <w:r>
               <w:rPr>
                 <w:b/>
                 <w:color w:val="000000"/>
                 <w:lang w:eastAsia="ja-JP"/>
               </w:rPr>
-              <w:t>agregarSoftware</w:t>
-            </w:r>
-            <w:r>
+              <w:t>Dao</w:t>
+            </w:r>
+            <w:proofErr w:type="spellEnd"/>
+          </w:p>
+        </w:tc>
+      </w:tr>
+      <w:tr>
+        <w:trPr>
+          <w:trHeight w:val="300"/>
+        </w:trPr>
+        <w:tc>
+          <w:tcPr>
+            <w:tcW w:w="0" w:type="auto"/>
+            <w:gridSpan w:val="5"/>
+            <w:tcBorders>
+              <w:top w:val="single" w:sz="4" w:space="0" w:color="00000A"/>
+              <w:left w:val="single" w:sz="4" w:space="0" w:color="00000A"/>
+              <w:bottom w:val="single" w:sz="4" w:space="0" w:color="00000A"/>
+              <w:right w:val="single" w:sz="4" w:space="0" w:color="00000A"/>
+            </w:tcBorders>
+            <w:shd w:val="clear" w:color="auto" w:fill="FFFFFF" w:themeFill="background1"/>
+            <w:vAlign w:val="bottom"/>
+          </w:tcPr>
+          <w:p>
+            <w:pPr>
+              <w:jc w:val="center"/>
               <w:rPr>
                 <w:b/>
                 <w:color w:val="000000"/>
                 <w:lang w:eastAsia="ja-JP"/>
               </w:rPr>
-              <w:t>Completo</w:t>
+            </w:pPr>
+            <w:proofErr w:type="spellStart"/>
+            <w:r>
+              <w:rPr>
+                <w:b/>
+                <w:color w:val="000000"/>
+                <w:lang w:eastAsia="ja-JP"/>
+              </w:rPr>
+              <w:t>testagregarSoftwareCompleto</w:t>
             </w:r>
             <w:proofErr w:type="spellEnd"/>
           </w:p>
@@ -498,7 +541,7 @@
       </w:tr>
       <w:tr>
         <w:trPr>
-          <w:trHeight w:val="570"/>
+          <w:trHeight w:val="453"/>
         </w:trPr>
         <w:tc>
           <w:tcPr>
@@ -909,20 +952,59 @@
             <w:pPr>
               <w:jc w:val="center"/>
               <w:rPr>
+                <w:b/>
                 <w:color w:val="000000"/>
                 <w:sz w:val="22"/>
                 <w:szCs w:val="22"/>
                 <w:lang w:val="en-US" w:eastAsia="ja-JP"/>
               </w:rPr>
             </w:pPr>
-            <w:proofErr w:type="spellStart"/>
-            <w:r>
-              <w:rPr>
+          </w:p>
+          <w:p>
+            <w:pPr>
+              <w:jc w:val="center"/>
+              <w:rPr>
+                <w:b/>
                 <w:color w:val="000000"/>
                 <w:sz w:val="22"/>
                 <w:szCs w:val="22"/>
                 <w:lang w:val="en-US" w:eastAsia="ja-JP"/>
               </w:rPr>
+            </w:pPr>
+          </w:p>
+          <w:p>
+            <w:pPr>
+              <w:jc w:val="center"/>
+              <w:rPr>
+                <w:b/>
+                <w:color w:val="000000"/>
+                <w:sz w:val="22"/>
+                <w:szCs w:val="22"/>
+                <w:lang w:val="en-US" w:eastAsia="ja-JP"/>
+              </w:rPr>
+            </w:pPr>
+          </w:p>
+          <w:p>
+            <w:pPr>
+              <w:jc w:val="center"/>
+              <w:rPr>
+                <w:b/>
+                <w:color w:val="000000"/>
+                <w:sz w:val="22"/>
+                <w:szCs w:val="22"/>
+                <w:lang w:val="en-US" w:eastAsia="ja-JP"/>
+              </w:rPr>
+            </w:pPr>
+            <w:proofErr w:type="spellStart"/>
+            <w:r>
+              <w:rPr>
+                <w:b/>
+                <w:color w:val="000000"/>
+                <w:sz w:val="22"/>
+                <w:szCs w:val="22"/>
+                <w:lang w:val="en-US" w:eastAsia="ja-JP"/>
+              </w:rPr>
+              <w:lastRenderedPageBreak/>
               <w:t>testObtenerListaSoftware</w:t>
             </w:r>
             <w:proofErr w:type="spellEnd"/>
@@ -959,7 +1041,11 @@
             <w:vAlign w:val="center"/>
             <w:hideMark/>
           </w:tcPr>
-          <w:p/>
+          <w:p>
+            <w:r>
+              <w:t>Existen registros en la base de datos</w:t>
+            </w:r>
+          </w:p>
         </w:tc>
         <w:tc>
           <w:tcPr>
@@ -1644,11 +1730,9 @@
             <w:pPr>
               <w:jc w:val="center"/>
             </w:pPr>
-            <w:proofErr w:type="spellStart"/>
-            <w:r>
-              <w:t>probarIdSoftwareCorrecto</w:t>
-            </w:r>
-            <w:proofErr w:type="spellEnd"/>
+            <w:r>
+              <w:t>Pruebas de la clase de Validación</w:t>
+            </w:r>
           </w:p>
         </w:tc>
       </w:tr>
@@ -1659,150 +1743,24 @@
         <w:tc>
           <w:tcPr>
             <w:tcW w:w="0" w:type="auto"/>
-            <w:tcBorders>
-              <w:top w:val="single" w:sz="4" w:space="0" w:color="00000A"/>
-              <w:left w:val="single" w:sz="4" w:space="0" w:color="00000A"/>
-              <w:bottom w:val="single" w:sz="4" w:space="0" w:color="00000A"/>
-              <w:right w:val="single" w:sz="4" w:space="0" w:color="00000A"/>
-            </w:tcBorders>
-            <w:vAlign w:val="center"/>
-            <w:hideMark/>
-          </w:tcPr>
-          <w:p>
-            <w:proofErr w:type="spellStart"/>
-            <w:proofErr w:type="gramStart"/>
-            <w:r>
-              <w:t>S</w:t>
-            </w:r>
-            <w:r>
-              <w:t>tring</w:t>
-            </w:r>
-            <w:proofErr w:type="spellEnd"/>
-            <w:r>
-              <w:t xml:space="preserve">  id</w:t>
-            </w:r>
-            <w:proofErr w:type="gramEnd"/>
-            <w:r>
-              <w:t xml:space="preserve"> = “S</w:t>
-            </w:r>
-            <w:r>
-              <w:t>004</w:t>
-            </w:r>
-            <w:r>
-              <w:t>”</w:t>
-            </w:r>
-          </w:p>
-        </w:tc>
-        <w:tc>
-          <w:tcPr>
-            <w:tcW w:w="0" w:type="auto"/>
-            <w:tcBorders>
-              <w:top w:val="single" w:sz="4" w:space="0" w:color="00000A"/>
-              <w:left w:val="single" w:sz="4" w:space="0" w:color="00000A"/>
-              <w:bottom w:val="single" w:sz="4" w:space="0" w:color="00000A"/>
-              <w:right w:val="single" w:sz="4" w:space="0" w:color="00000A"/>
-            </w:tcBorders>
-            <w:vAlign w:val="center"/>
-            <w:hideMark/>
-          </w:tcPr>
-          <w:p>
-            <w:r>
-              <w:rPr>
-                <w:color w:val="000000"/>
-                <w:sz w:val="22"/>
-                <w:szCs w:val="22"/>
-                <w:lang w:eastAsia="ja-JP"/>
-              </w:rPr>
-              <w:t>Debe cumplir con la estructura que requiere</w:t>
-            </w:r>
-          </w:p>
-        </w:tc>
-        <w:tc>
-          <w:tcPr>
-            <w:tcW w:w="0" w:type="auto"/>
-            <w:tcBorders>
-              <w:top w:val="single" w:sz="4" w:space="0" w:color="00000A"/>
-              <w:left w:val="single" w:sz="4" w:space="0" w:color="00000A"/>
-              <w:bottom w:val="single" w:sz="4" w:space="0" w:color="00000A"/>
-              <w:right w:val="single" w:sz="4" w:space="0" w:color="00000A"/>
-            </w:tcBorders>
-            <w:vAlign w:val="center"/>
-            <w:hideMark/>
-          </w:tcPr>
-          <w:p>
-            <w:r>
-              <w:rPr>
-                <w:color w:val="000000"/>
-                <w:sz w:val="22"/>
-                <w:szCs w:val="22"/>
-                <w:lang w:val="en-US" w:eastAsia="ja-JP"/>
-              </w:rPr>
-              <w:t>true</w:t>
-            </w:r>
-          </w:p>
-        </w:tc>
-        <w:tc>
-          <w:tcPr>
-            <w:tcW w:w="0" w:type="auto"/>
-            <w:tcBorders>
-              <w:top w:val="single" w:sz="4" w:space="0" w:color="00000A"/>
-              <w:left w:val="single" w:sz="4" w:space="0" w:color="00000A"/>
-              <w:bottom w:val="single" w:sz="4" w:space="0" w:color="00000A"/>
-              <w:right w:val="single" w:sz="4" w:space="0" w:color="00000A"/>
-            </w:tcBorders>
-            <w:vAlign w:val="center"/>
-          </w:tcPr>
-          <w:p>
-            <w:pPr>
-              <w:rPr>
-                <w:color w:val="000000"/>
-                <w:sz w:val="22"/>
-                <w:szCs w:val="22"/>
-                <w:lang w:val="en-US" w:eastAsia="ja-JP"/>
-              </w:rPr>
-            </w:pPr>
-            <w:r>
-              <w:rPr>
-                <w:color w:val="000000"/>
-                <w:sz w:val="22"/>
-                <w:szCs w:val="22"/>
-                <w:lang w:val="en-US" w:eastAsia="ja-JP"/>
-              </w:rPr>
-              <w:t>true</w:t>
-            </w:r>
-          </w:p>
-        </w:tc>
-        <w:tc>
-          <w:tcPr>
-            <w:tcW w:w="0" w:type="auto"/>
-            <w:tcBorders>
-              <w:top w:val="single" w:sz="4" w:space="0" w:color="00000A"/>
-              <w:left w:val="single" w:sz="4" w:space="0" w:color="00000A"/>
-              <w:bottom w:val="single" w:sz="4" w:space="0" w:color="00000A"/>
-              <w:right w:val="single" w:sz="4" w:space="0" w:color="00000A"/>
-            </w:tcBorders>
-            <w:vAlign w:val="center"/>
-            <w:hideMark/>
-          </w:tcPr>
-          <w:p>
-            <w:r>
-              <w:rPr>
-                <w:color w:val="000000"/>
-                <w:sz w:val="22"/>
-                <w:szCs w:val="22"/>
-                <w:lang w:val="en-US" w:eastAsia="ja-JP"/>
-              </w:rPr>
-              <w:t> </w:t>
-            </w:r>
-            <w:r>
-              <w:rPr>
-                <w:color w:val="000000"/>
-                <w:sz w:val="22"/>
-                <w:szCs w:val="22"/>
-                <w:lang w:eastAsia="ja-JP"/>
-              </w:rPr>
-              <w:t>satisfactorio</w:t>
-            </w:r>
+            <w:gridSpan w:val="5"/>
+            <w:tcBorders>
+              <w:top w:val="single" w:sz="4" w:space="0" w:color="00000A"/>
+              <w:left w:val="single" w:sz="4" w:space="0" w:color="00000A"/>
+              <w:bottom w:val="single" w:sz="4" w:space="0" w:color="00000A"/>
+              <w:right w:val="single" w:sz="4" w:space="0" w:color="00000A"/>
+            </w:tcBorders>
+            <w:vAlign w:val="center"/>
+          </w:tcPr>
+          <w:p>
+            <w:pPr>
+              <w:jc w:val="center"/>
+            </w:pPr>
+            <w:proofErr w:type="spellStart"/>
+            <w:r>
+              <w:t>probarIdSoftwareCorrecto</w:t>
+            </w:r>
+            <w:proofErr w:type="spellEnd"/>
           </w:p>
         </w:tc>
       </w:tr>
@@ -1813,6 +1771,160 @@
         <w:tc>
           <w:tcPr>
             <w:tcW w:w="0" w:type="auto"/>
+            <w:tcBorders>
+              <w:top w:val="single" w:sz="4" w:space="0" w:color="00000A"/>
+              <w:left w:val="single" w:sz="4" w:space="0" w:color="00000A"/>
+              <w:bottom w:val="single" w:sz="4" w:space="0" w:color="00000A"/>
+              <w:right w:val="single" w:sz="4" w:space="0" w:color="00000A"/>
+            </w:tcBorders>
+            <w:vAlign w:val="center"/>
+            <w:hideMark/>
+          </w:tcPr>
+          <w:p>
+            <w:proofErr w:type="spellStart"/>
+            <w:proofErr w:type="gramStart"/>
+            <w:r>
+              <w:t>S</w:t>
+            </w:r>
+            <w:r>
+              <w:t>tring</w:t>
+            </w:r>
+            <w:proofErr w:type="spellEnd"/>
+            <w:r>
+              <w:t xml:space="preserve">  id</w:t>
+            </w:r>
+            <w:proofErr w:type="gramEnd"/>
+            <w:r>
+              <w:t xml:space="preserve"> = “S</w:t>
+            </w:r>
+            <w:r>
+              <w:t>004</w:t>
+            </w:r>
+            <w:r>
+              <w:t>”</w:t>
+            </w:r>
+          </w:p>
+        </w:tc>
+        <w:tc>
+          <w:tcPr>
+            <w:tcW w:w="0" w:type="auto"/>
+            <w:tcBorders>
+              <w:top w:val="single" w:sz="4" w:space="0" w:color="00000A"/>
+              <w:left w:val="single" w:sz="4" w:space="0" w:color="00000A"/>
+              <w:bottom w:val="single" w:sz="4" w:space="0" w:color="00000A"/>
+              <w:right w:val="single" w:sz="4" w:space="0" w:color="00000A"/>
+            </w:tcBorders>
+            <w:vAlign w:val="center"/>
+            <w:hideMark/>
+          </w:tcPr>
+          <w:p>
+            <w:r>
+              <w:rPr>
+                <w:color w:val="000000"/>
+                <w:sz w:val="22"/>
+                <w:szCs w:val="22"/>
+                <w:lang w:eastAsia="ja-JP"/>
+              </w:rPr>
+              <w:t>Debe cumplir con la estructura que requiere</w:t>
+            </w:r>
+          </w:p>
+        </w:tc>
+        <w:tc>
+          <w:tcPr>
+            <w:tcW w:w="0" w:type="auto"/>
+            <w:tcBorders>
+              <w:top w:val="single" w:sz="4" w:space="0" w:color="00000A"/>
+              <w:left w:val="single" w:sz="4" w:space="0" w:color="00000A"/>
+              <w:bottom w:val="single" w:sz="4" w:space="0" w:color="00000A"/>
+              <w:right w:val="single" w:sz="4" w:space="0" w:color="00000A"/>
+            </w:tcBorders>
+            <w:vAlign w:val="center"/>
+            <w:hideMark/>
+          </w:tcPr>
+          <w:p>
+            <w:r>
+              <w:rPr>
+                <w:color w:val="000000"/>
+                <w:sz w:val="22"/>
+                <w:szCs w:val="22"/>
+                <w:lang w:val="en-US" w:eastAsia="ja-JP"/>
+              </w:rPr>
+              <w:t>true</w:t>
+            </w:r>
+          </w:p>
+        </w:tc>
+        <w:tc>
+          <w:tcPr>
+            <w:tcW w:w="0" w:type="auto"/>
+            <w:tcBorders>
+              <w:top w:val="single" w:sz="4" w:space="0" w:color="00000A"/>
+              <w:left w:val="single" w:sz="4" w:space="0" w:color="00000A"/>
+              <w:bottom w:val="single" w:sz="4" w:space="0" w:color="00000A"/>
+              <w:right w:val="single" w:sz="4" w:space="0" w:color="00000A"/>
+            </w:tcBorders>
+            <w:vAlign w:val="center"/>
+          </w:tcPr>
+          <w:p>
+            <w:pPr>
+              <w:rPr>
+                <w:color w:val="000000"/>
+                <w:sz w:val="22"/>
+                <w:szCs w:val="22"/>
+                <w:lang w:val="en-US" w:eastAsia="ja-JP"/>
+              </w:rPr>
+            </w:pPr>
+            <w:r>
+              <w:rPr>
+                <w:color w:val="000000"/>
+                <w:sz w:val="22"/>
+                <w:szCs w:val="22"/>
+                <w:lang w:val="en-US" w:eastAsia="ja-JP"/>
+              </w:rPr>
+              <w:t>true</w:t>
+            </w:r>
+          </w:p>
+        </w:tc>
+        <w:tc>
+          <w:tcPr>
+            <w:tcW w:w="0" w:type="auto"/>
+            <w:tcBorders>
+              <w:top w:val="single" w:sz="4" w:space="0" w:color="00000A"/>
+              <w:left w:val="single" w:sz="4" w:space="0" w:color="00000A"/>
+              <w:bottom w:val="single" w:sz="4" w:space="0" w:color="00000A"/>
+              <w:right w:val="single" w:sz="4" w:space="0" w:color="00000A"/>
+            </w:tcBorders>
+            <w:vAlign w:val="center"/>
+            <w:hideMark/>
+          </w:tcPr>
+          <w:p>
+            <w:r>
+              <w:rPr>
+                <w:color w:val="000000"/>
+                <w:sz w:val="22"/>
+                <w:szCs w:val="22"/>
+                <w:lang w:val="en-US" w:eastAsia="ja-JP"/>
+              </w:rPr>
+              <w:t> </w:t>
+            </w:r>
+            <w:r>
+              <w:rPr>
+                <w:color w:val="000000"/>
+                <w:sz w:val="22"/>
+                <w:szCs w:val="22"/>
+                <w:lang w:eastAsia="ja-JP"/>
+              </w:rPr>
+              <w:t>satisfactorio</w:t>
+            </w:r>
+          </w:p>
+        </w:tc>
+      </w:tr>
+      <w:tr>
+        <w:trPr>
+          <w:trHeight w:val="300"/>
+        </w:trPr>
+        <w:tc>
+          <w:tcPr>
+            <w:tcW w:w="0" w:type="auto"/>
             <w:gridSpan w:val="5"/>
             <w:tcBorders>
               <w:top w:val="single" w:sz="4" w:space="0" w:color="00000A"/>
@@ -1867,10 +1979,7 @@
             </w:r>
             <w:proofErr w:type="gramEnd"/>
             <w:r>
-              <w:t xml:space="preserve"> = </w:t>
-            </w:r>
-            <w:r>
-              <w:t>“</w:t>
+              <w:t xml:space="preserve"> = “</w:t>
             </w:r>
             <w:r>
               <w:t>12222</w:t>
@@ -2157,9 +2266,172 @@
             <w:pPr>
               <w:jc w:val="center"/>
             </w:pPr>
-            <w:proofErr w:type="spellStart"/>
-            <w:r>
+          </w:p>
+          <w:p>
+            <w:pPr>
+              <w:jc w:val="center"/>
+            </w:pPr>
+          </w:p>
+          <w:p>
+            <w:pPr>
+              <w:jc w:val="center"/>
+            </w:pPr>
+            <w:proofErr w:type="spellStart"/>
+            <w:r>
+              <w:lastRenderedPageBreak/>
               <w:t>probarEstructuraFechaIncorrecta</w:t>
+            </w:r>
+            <w:proofErr w:type="spellEnd"/>
+          </w:p>
+        </w:tc>
+      </w:tr>
+      <w:tr>
+        <w:trPr>
+          <w:trHeight w:val="1096"/>
+        </w:trPr>
+        <w:tc>
+          <w:tcPr>
+            <w:tcW w:w="0" w:type="auto"/>
+            <w:tcBorders>
+              <w:top w:val="single" w:sz="4" w:space="0" w:color="00000A"/>
+              <w:left w:val="single" w:sz="4" w:space="0" w:color="00000A"/>
+              <w:bottom w:val="single" w:sz="4" w:space="0" w:color="00000A"/>
+              <w:right w:val="single" w:sz="4" w:space="0" w:color="00000A"/>
+            </w:tcBorders>
+            <w:vAlign w:val="center"/>
+            <w:hideMark/>
+          </w:tcPr>
+          <w:p>
+            <w:r>
+              <w:lastRenderedPageBreak/>
+              <w:t xml:space="preserve">        </w:t>
+            </w:r>
+            <w:proofErr w:type="spellStart"/>
+            <w:r>
+              <w:t>String</w:t>
+            </w:r>
+            <w:proofErr w:type="spellEnd"/>
+            <w:r>
+              <w:t xml:space="preserve"> fecha = "22/12/2012";</w:t>
+            </w:r>
+          </w:p>
+        </w:tc>
+        <w:tc>
+          <w:tcPr>
+            <w:tcW w:w="0" w:type="auto"/>
+            <w:tcBorders>
+              <w:top w:val="single" w:sz="4" w:space="0" w:color="00000A"/>
+              <w:left w:val="single" w:sz="4" w:space="0" w:color="00000A"/>
+              <w:bottom w:val="single" w:sz="4" w:space="0" w:color="00000A"/>
+              <w:right w:val="single" w:sz="4" w:space="0" w:color="00000A"/>
+            </w:tcBorders>
+            <w:vAlign w:val="center"/>
+            <w:hideMark/>
+          </w:tcPr>
+          <w:p>
+            <w:r>
+              <w:t>No cumplir con la estructura establecida</w:t>
+            </w:r>
+          </w:p>
+        </w:tc>
+        <w:tc>
+          <w:tcPr>
+            <w:tcW w:w="0" w:type="auto"/>
+            <w:tcBorders>
+              <w:top w:val="single" w:sz="4" w:space="0" w:color="00000A"/>
+              <w:left w:val="single" w:sz="4" w:space="0" w:color="00000A"/>
+              <w:bottom w:val="single" w:sz="4" w:space="0" w:color="00000A"/>
+              <w:right w:val="single" w:sz="4" w:space="0" w:color="00000A"/>
+            </w:tcBorders>
+            <w:vAlign w:val="center"/>
+            <w:hideMark/>
+          </w:tcPr>
+          <w:p>
+            <w:r>
+              <w:t>false</w:t>
+            </w:r>
+          </w:p>
+        </w:tc>
+        <w:tc>
+          <w:tcPr>
+            <w:tcW w:w="0" w:type="auto"/>
+            <w:tcBorders>
+              <w:top w:val="single" w:sz="4" w:space="0" w:color="00000A"/>
+              <w:left w:val="single" w:sz="4" w:space="0" w:color="00000A"/>
+              <w:bottom w:val="single" w:sz="4" w:space="0" w:color="00000A"/>
+              <w:right w:val="single" w:sz="4" w:space="0" w:color="00000A"/>
+            </w:tcBorders>
+            <w:vAlign w:val="center"/>
+          </w:tcPr>
+          <w:p>
+            <w:pPr>
+              <w:rPr>
+                <w:color w:val="000000"/>
+                <w:sz w:val="22"/>
+                <w:szCs w:val="22"/>
+                <w:lang w:eastAsia="ja-JP"/>
+              </w:rPr>
+            </w:pPr>
+            <w:r>
+              <w:rPr>
+                <w:color w:val="000000"/>
+                <w:sz w:val="22"/>
+                <w:szCs w:val="22"/>
+                <w:lang w:eastAsia="ja-JP"/>
+              </w:rPr>
+              <w:t>false</w:t>
+            </w:r>
+          </w:p>
+        </w:tc>
+        <w:tc>
+          <w:tcPr>
+            <w:tcW w:w="0" w:type="auto"/>
+            <w:tcBorders>
+              <w:top w:val="single" w:sz="4" w:space="0" w:color="00000A"/>
+              <w:left w:val="single" w:sz="4" w:space="0" w:color="00000A"/>
+              <w:bottom w:val="single" w:sz="4" w:space="0" w:color="00000A"/>
+              <w:right w:val="single" w:sz="4" w:space="0" w:color="00000A"/>
+            </w:tcBorders>
+            <w:vAlign w:val="center"/>
+            <w:hideMark/>
+          </w:tcPr>
+          <w:p>
+            <w:r>
+              <w:rPr>
+                <w:color w:val="000000"/>
+                <w:sz w:val="22"/>
+                <w:szCs w:val="22"/>
+                <w:lang w:eastAsia="ja-JP"/>
+              </w:rPr>
+              <w:t> satisfactorio</w:t>
+            </w:r>
+          </w:p>
+        </w:tc>
+      </w:tr>
+      <w:tr>
+        <w:trPr>
+          <w:trHeight w:val="430"/>
+        </w:trPr>
+        <w:tc>
+          <w:tcPr>
+            <w:tcW w:w="0" w:type="auto"/>
+            <w:gridSpan w:val="5"/>
+            <w:tcBorders>
+              <w:top w:val="single" w:sz="4" w:space="0" w:color="00000A"/>
+              <w:left w:val="single" w:sz="4" w:space="0" w:color="00000A"/>
+              <w:bottom w:val="single" w:sz="4" w:space="0" w:color="00000A"/>
+              <w:right w:val="single" w:sz="4" w:space="0" w:color="00000A"/>
+            </w:tcBorders>
+            <w:vAlign w:val="center"/>
+            <w:hideMark/>
+          </w:tcPr>
+          <w:p>
+            <w:pPr>
+              <w:jc w:val="center"/>
+            </w:pPr>
+            <w:proofErr w:type="spellStart"/>
+            <w:r>
+              <w:t>probarValidarFechaMaxima</w:t>
             </w:r>
             <w:proofErr w:type="spellEnd"/>
           </w:p>
@@ -2191,74 +2463,74 @@
             </w:r>
             <w:proofErr w:type="spellEnd"/>
             <w:r>
-              <w:t xml:space="preserve"> fecha = "22/12/2012";</w:t>
-            </w:r>
-          </w:p>
-        </w:tc>
-        <w:tc>
-          <w:tcPr>
-            <w:tcW w:w="0" w:type="auto"/>
-            <w:tcBorders>
-              <w:top w:val="single" w:sz="4" w:space="0" w:color="00000A"/>
-              <w:left w:val="single" w:sz="4" w:space="0" w:color="00000A"/>
-              <w:bottom w:val="single" w:sz="4" w:space="0" w:color="00000A"/>
-              <w:right w:val="single" w:sz="4" w:space="0" w:color="00000A"/>
-            </w:tcBorders>
-            <w:vAlign w:val="center"/>
-            <w:hideMark/>
-          </w:tcPr>
-          <w:p>
-            <w:r>
-              <w:t>No cumplir con la estructura establecida</w:t>
-            </w:r>
-          </w:p>
-        </w:tc>
-        <w:tc>
-          <w:tcPr>
-            <w:tcW w:w="0" w:type="auto"/>
-            <w:tcBorders>
-              <w:top w:val="single" w:sz="4" w:space="0" w:color="00000A"/>
-              <w:left w:val="single" w:sz="4" w:space="0" w:color="00000A"/>
-              <w:bottom w:val="single" w:sz="4" w:space="0" w:color="00000A"/>
-              <w:right w:val="single" w:sz="4" w:space="0" w:color="00000A"/>
-            </w:tcBorders>
-            <w:vAlign w:val="center"/>
-            <w:hideMark/>
-          </w:tcPr>
-          <w:p>
-            <w:r>
-              <w:t>false</w:t>
-            </w:r>
-          </w:p>
-        </w:tc>
-        <w:tc>
-          <w:tcPr>
-            <w:tcW w:w="0" w:type="auto"/>
-            <w:tcBorders>
-              <w:top w:val="single" w:sz="4" w:space="0" w:color="00000A"/>
-              <w:left w:val="single" w:sz="4" w:space="0" w:color="00000A"/>
-              <w:bottom w:val="single" w:sz="4" w:space="0" w:color="00000A"/>
-              <w:right w:val="single" w:sz="4" w:space="0" w:color="00000A"/>
-            </w:tcBorders>
-            <w:vAlign w:val="center"/>
-          </w:tcPr>
-          <w:p>
-            <w:pPr>
-              <w:rPr>
-                <w:color w:val="000000"/>
-                <w:sz w:val="22"/>
-                <w:szCs w:val="22"/>
-                <w:lang w:eastAsia="ja-JP"/>
-              </w:rPr>
-            </w:pPr>
-            <w:r>
-              <w:rPr>
-                <w:color w:val="000000"/>
-                <w:sz w:val="22"/>
-                <w:szCs w:val="22"/>
-                <w:lang w:eastAsia="ja-JP"/>
-              </w:rPr>
-              <w:t>false</w:t>
+              <w:t xml:space="preserve"> fecha = "12-12-12";</w:t>
+            </w:r>
+          </w:p>
+        </w:tc>
+        <w:tc>
+          <w:tcPr>
+            <w:tcW w:w="0" w:type="auto"/>
+            <w:tcBorders>
+              <w:top w:val="single" w:sz="4" w:space="0" w:color="00000A"/>
+              <w:left w:val="single" w:sz="4" w:space="0" w:color="00000A"/>
+              <w:bottom w:val="single" w:sz="4" w:space="0" w:color="00000A"/>
+              <w:right w:val="single" w:sz="4" w:space="0" w:color="00000A"/>
+            </w:tcBorders>
+            <w:vAlign w:val="center"/>
+            <w:hideMark/>
+          </w:tcPr>
+          <w:p>
+            <w:r>
+              <w:t>Cumplir que la estructura este dentro de los rangos</w:t>
+            </w:r>
+          </w:p>
+        </w:tc>
+        <w:tc>
+          <w:tcPr>
+            <w:tcW w:w="0" w:type="auto"/>
+            <w:tcBorders>
+              <w:top w:val="single" w:sz="4" w:space="0" w:color="00000A"/>
+              <w:left w:val="single" w:sz="4" w:space="0" w:color="00000A"/>
+              <w:bottom w:val="single" w:sz="4" w:space="0" w:color="00000A"/>
+              <w:right w:val="single" w:sz="4" w:space="0" w:color="00000A"/>
+            </w:tcBorders>
+            <w:vAlign w:val="center"/>
+            <w:hideMark/>
+          </w:tcPr>
+          <w:p>
+            <w:r>
+              <w:t>true</w:t>
+            </w:r>
+          </w:p>
+        </w:tc>
+        <w:tc>
+          <w:tcPr>
+            <w:tcW w:w="0" w:type="auto"/>
+            <w:tcBorders>
+              <w:top w:val="single" w:sz="4" w:space="0" w:color="00000A"/>
+              <w:left w:val="single" w:sz="4" w:space="0" w:color="00000A"/>
+              <w:bottom w:val="single" w:sz="4" w:space="0" w:color="00000A"/>
+              <w:right w:val="single" w:sz="4" w:space="0" w:color="00000A"/>
+            </w:tcBorders>
+            <w:vAlign w:val="center"/>
+          </w:tcPr>
+          <w:p>
+            <w:pPr>
+              <w:rPr>
+                <w:color w:val="000000"/>
+                <w:sz w:val="22"/>
+                <w:szCs w:val="22"/>
+                <w:lang w:eastAsia="ja-JP"/>
+              </w:rPr>
+            </w:pPr>
+            <w:r>
+              <w:rPr>
+                <w:color w:val="000000"/>
+                <w:sz w:val="22"/>
+                <w:szCs w:val="22"/>
+                <w:lang w:eastAsia="ja-JP"/>
+              </w:rPr>
+              <w:t>true</w:t>
             </w:r>
           </w:p>
         </w:tc>
@@ -2304,15 +2576,16 @@
             <w:vAlign w:val="center"/>
             <w:hideMark/>
           </w:tcPr>
-          <w:p/>
-          <w:p/>
           <w:p>
             <w:pPr>
               <w:jc w:val="center"/>
             </w:pPr>
-            <w:proofErr w:type="spellStart"/>
-            <w:r>
-              <w:t>probarValidarFechaMaxima</w:t>
+            <w:r>
+              <w:t xml:space="preserve">Pruebas de Hardware </w:t>
+            </w:r>
+            <w:proofErr w:type="spellStart"/>
+            <w:r>
+              <w:t>Dao</w:t>
             </w:r>
             <w:proofErr w:type="spellEnd"/>
           </w:p>
@@ -2325,118 +2598,24 @@
         <w:tc>
           <w:tcPr>
             <w:tcW w:w="0" w:type="auto"/>
-            <w:tcBorders>
-              <w:top w:val="single" w:sz="4" w:space="0" w:color="00000A"/>
-              <w:left w:val="single" w:sz="4" w:space="0" w:color="00000A"/>
-              <w:bottom w:val="single" w:sz="4" w:space="0" w:color="00000A"/>
-              <w:right w:val="single" w:sz="4" w:space="0" w:color="00000A"/>
-            </w:tcBorders>
-            <w:vAlign w:val="center"/>
-            <w:hideMark/>
-          </w:tcPr>
-          <w:p>
-            <w:r>
-              <w:t xml:space="preserve">        </w:t>
-            </w:r>
-            <w:proofErr w:type="spellStart"/>
-            <w:r>
-              <w:t>String</w:t>
-            </w:r>
-            <w:proofErr w:type="spellEnd"/>
-            <w:r>
-              <w:t xml:space="preserve"> fecha = "12-12-12";</w:t>
-            </w:r>
-          </w:p>
-        </w:tc>
-        <w:tc>
-          <w:tcPr>
-            <w:tcW w:w="0" w:type="auto"/>
-            <w:tcBorders>
-              <w:top w:val="single" w:sz="4" w:space="0" w:color="00000A"/>
-              <w:left w:val="single" w:sz="4" w:space="0" w:color="00000A"/>
-              <w:bottom w:val="single" w:sz="4" w:space="0" w:color="00000A"/>
-              <w:right w:val="single" w:sz="4" w:space="0" w:color="00000A"/>
-            </w:tcBorders>
-            <w:vAlign w:val="center"/>
-            <w:hideMark/>
-          </w:tcPr>
-          <w:p>
-            <w:r>
-              <w:t>Cumplir que la estructura este dentro de los rangos</w:t>
-            </w:r>
-          </w:p>
-        </w:tc>
-        <w:tc>
-          <w:tcPr>
-            <w:tcW w:w="0" w:type="auto"/>
-            <w:tcBorders>
-              <w:top w:val="single" w:sz="4" w:space="0" w:color="00000A"/>
-              <w:left w:val="single" w:sz="4" w:space="0" w:color="00000A"/>
-              <w:bottom w:val="single" w:sz="4" w:space="0" w:color="00000A"/>
-              <w:right w:val="single" w:sz="4" w:space="0" w:color="00000A"/>
-            </w:tcBorders>
-            <w:vAlign w:val="center"/>
-            <w:hideMark/>
-          </w:tcPr>
-          <w:p>
-            <w:r>
-              <w:t>true</w:t>
-            </w:r>
-          </w:p>
-        </w:tc>
-        <w:tc>
-          <w:tcPr>
-            <w:tcW w:w="0" w:type="auto"/>
-            <w:tcBorders>
-              <w:top w:val="single" w:sz="4" w:space="0" w:color="00000A"/>
-              <w:left w:val="single" w:sz="4" w:space="0" w:color="00000A"/>
-              <w:bottom w:val="single" w:sz="4" w:space="0" w:color="00000A"/>
-              <w:right w:val="single" w:sz="4" w:space="0" w:color="00000A"/>
-            </w:tcBorders>
-            <w:vAlign w:val="center"/>
-          </w:tcPr>
-          <w:p>
-            <w:pPr>
-              <w:rPr>
-                <w:color w:val="000000"/>
-                <w:sz w:val="22"/>
-                <w:szCs w:val="22"/>
-                <w:lang w:eastAsia="ja-JP"/>
-              </w:rPr>
-            </w:pPr>
-            <w:r>
-              <w:rPr>
-                <w:color w:val="000000"/>
-                <w:sz w:val="22"/>
-                <w:szCs w:val="22"/>
-                <w:lang w:eastAsia="ja-JP"/>
-              </w:rPr>
-              <w:t>true</w:t>
-            </w:r>
-          </w:p>
-        </w:tc>
-        <w:tc>
-          <w:tcPr>
-            <w:tcW w:w="0" w:type="auto"/>
-            <w:tcBorders>
-              <w:top w:val="single" w:sz="4" w:space="0" w:color="00000A"/>
-              <w:left w:val="single" w:sz="4" w:space="0" w:color="00000A"/>
-              <w:bottom w:val="single" w:sz="4" w:space="0" w:color="00000A"/>
-              <w:right w:val="single" w:sz="4" w:space="0" w:color="00000A"/>
-            </w:tcBorders>
-            <w:vAlign w:val="center"/>
-            <w:hideMark/>
-          </w:tcPr>
-          <w:p>
-            <w:r>
-              <w:rPr>
-                <w:color w:val="000000"/>
-                <w:sz w:val="22"/>
-                <w:szCs w:val="22"/>
-                <w:lang w:eastAsia="ja-JP"/>
-              </w:rPr>
-              <w:t> satisfactorio</w:t>
-            </w:r>
+            <w:gridSpan w:val="5"/>
+            <w:tcBorders>
+              <w:top w:val="single" w:sz="4" w:space="0" w:color="00000A"/>
+              <w:left w:val="single" w:sz="4" w:space="0" w:color="00000A"/>
+              <w:bottom w:val="single" w:sz="4" w:space="0" w:color="00000A"/>
+              <w:right w:val="single" w:sz="4" w:space="0" w:color="00000A"/>
+            </w:tcBorders>
+            <w:vAlign w:val="center"/>
+          </w:tcPr>
+          <w:p>
+            <w:pPr>
+              <w:jc w:val="center"/>
+            </w:pPr>
+            <w:proofErr w:type="spellStart"/>
+            <w:r>
+              <w:t>testAgregarHardwareCompleto</w:t>
+            </w:r>
+            <w:proofErr w:type="spellEnd"/>
           </w:p>
         </w:tc>
       </w:tr>
@@ -2447,25 +2626,365 @@
         <w:tc>
           <w:tcPr>
             <w:tcW w:w="0" w:type="auto"/>
-            <w:gridSpan w:val="5"/>
-            <w:tcBorders>
-              <w:top w:val="single" w:sz="4" w:space="0" w:color="00000A"/>
-              <w:left w:val="single" w:sz="4" w:space="0" w:color="00000A"/>
-              <w:bottom w:val="single" w:sz="4" w:space="0" w:color="00000A"/>
-              <w:right w:val="single" w:sz="4" w:space="0" w:color="00000A"/>
-            </w:tcBorders>
-            <w:vAlign w:val="center"/>
-            <w:hideMark/>
-          </w:tcPr>
-          <w:p>
-            <w:pPr>
-              <w:jc w:val="center"/>
-            </w:pPr>
-            <w:proofErr w:type="spellStart"/>
-            <w:r>
-              <w:t>testAgregarHardwareCompleto</w:t>
-            </w:r>
-            <w:proofErr w:type="spellEnd"/>
+            <w:tcBorders>
+              <w:top w:val="single" w:sz="4" w:space="0" w:color="00000A"/>
+              <w:left w:val="single" w:sz="4" w:space="0" w:color="00000A"/>
+              <w:bottom w:val="single" w:sz="4" w:space="0" w:color="00000A"/>
+              <w:right w:val="single" w:sz="4" w:space="0" w:color="00000A"/>
+            </w:tcBorders>
+            <w:vAlign w:val="center"/>
+          </w:tcPr>
+          <w:p>
+            <w:pPr>
+              <w:rPr>
+                <w:color w:val="000000"/>
+                <w:sz w:val="22"/>
+                <w:szCs w:val="22"/>
+                <w:lang w:eastAsia="ja-JP"/>
+              </w:rPr>
+            </w:pPr>
+            <w:proofErr w:type="spellStart"/>
+            <w:r>
+              <w:rPr>
+                <w:color w:val="000000"/>
+                <w:sz w:val="22"/>
+                <w:szCs w:val="22"/>
+                <w:lang w:eastAsia="ja-JP"/>
+              </w:rPr>
+              <w:t>NoInventarioUv</w:t>
+            </w:r>
+            <w:proofErr w:type="spellEnd"/>
+            <w:r>
+              <w:rPr>
+                <w:color w:val="000000"/>
+                <w:sz w:val="22"/>
+                <w:szCs w:val="22"/>
+                <w:lang w:eastAsia="ja-JP"/>
+              </w:rPr>
+              <w:t>("H001");</w:t>
+            </w:r>
+          </w:p>
+          <w:p>
+            <w:pPr>
+              <w:rPr>
+                <w:color w:val="000000"/>
+                <w:sz w:val="22"/>
+                <w:szCs w:val="22"/>
+                <w:lang w:eastAsia="ja-JP"/>
+              </w:rPr>
+            </w:pPr>
+            <w:r>
+              <w:rPr>
+                <w:color w:val="000000"/>
+                <w:sz w:val="22"/>
+                <w:szCs w:val="22"/>
+                <w:lang w:eastAsia="ja-JP"/>
+              </w:rPr>
+              <w:t>Marca("Dell");</w:t>
+            </w:r>
+          </w:p>
+          <w:p>
+            <w:pPr>
+              <w:rPr>
+                <w:color w:val="000000"/>
+                <w:sz w:val="22"/>
+                <w:szCs w:val="22"/>
+                <w:lang w:eastAsia="ja-JP"/>
+              </w:rPr>
+            </w:pPr>
+            <w:r>
+              <w:rPr>
+                <w:color w:val="000000"/>
+                <w:sz w:val="22"/>
+                <w:szCs w:val="22"/>
+                <w:lang w:eastAsia="ja-JP"/>
+              </w:rPr>
+              <w:t>Modelo("</w:t>
+            </w:r>
+            <w:proofErr w:type="spellStart"/>
+            <w:r>
+              <w:rPr>
+                <w:color w:val="000000"/>
+                <w:sz w:val="22"/>
+                <w:szCs w:val="22"/>
+                <w:lang w:eastAsia="ja-JP"/>
+              </w:rPr>
+              <w:t>mini-lp</w:t>
+            </w:r>
+            <w:proofErr w:type="spellEnd"/>
+            <w:r>
+              <w:rPr>
+                <w:color w:val="000000"/>
+                <w:sz w:val="22"/>
+                <w:szCs w:val="22"/>
+                <w:lang w:eastAsia="ja-JP"/>
+              </w:rPr>
+              <w:t>");</w:t>
+            </w:r>
+          </w:p>
+          <w:p>
+            <w:pPr>
+              <w:rPr>
+                <w:color w:val="000000"/>
+                <w:sz w:val="22"/>
+                <w:szCs w:val="22"/>
+                <w:lang w:eastAsia="ja-JP"/>
+              </w:rPr>
+            </w:pPr>
+            <w:r>
+              <w:rPr>
+                <w:color w:val="000000"/>
+                <w:sz w:val="22"/>
+                <w:szCs w:val="22"/>
+                <w:lang w:eastAsia="ja-JP"/>
+              </w:rPr>
+              <w:t>Estado("disponible");</w:t>
+            </w:r>
+          </w:p>
+          <w:p>
+            <w:pPr>
+              <w:rPr>
+                <w:color w:val="000000"/>
+                <w:sz w:val="22"/>
+                <w:szCs w:val="22"/>
+                <w:lang w:eastAsia="ja-JP"/>
+              </w:rPr>
+            </w:pPr>
+            <w:proofErr w:type="spellStart"/>
+            <w:r>
+              <w:rPr>
+                <w:color w:val="000000"/>
+                <w:sz w:val="22"/>
+                <w:szCs w:val="22"/>
+                <w:lang w:eastAsia="ja-JP"/>
+              </w:rPr>
+              <w:t>TipoDispositivo</w:t>
+            </w:r>
+            <w:proofErr w:type="spellEnd"/>
+            <w:r>
+              <w:rPr>
+                <w:color w:val="000000"/>
+                <w:sz w:val="22"/>
+                <w:szCs w:val="22"/>
+                <w:lang w:eastAsia="ja-JP"/>
+              </w:rPr>
+              <w:t>("laptop");</w:t>
+            </w:r>
+          </w:p>
+          <w:p>
+            <w:pPr>
+              <w:rPr>
+                <w:color w:val="000000"/>
+                <w:sz w:val="22"/>
+                <w:szCs w:val="22"/>
+                <w:lang w:eastAsia="ja-JP"/>
+              </w:rPr>
+            </w:pPr>
+            <w:r>
+              <w:rPr>
+                <w:color w:val="000000"/>
+                <w:sz w:val="22"/>
+                <w:szCs w:val="22"/>
+                <w:lang w:eastAsia="ja-JP"/>
+              </w:rPr>
+              <w:t xml:space="preserve">  </w:t>
+            </w:r>
+            <w:proofErr w:type="spellStart"/>
+            <w:proofErr w:type="gramStart"/>
+            <w:r>
+              <w:rPr>
+                <w:color w:val="000000"/>
+                <w:sz w:val="22"/>
+                <w:szCs w:val="22"/>
+                <w:lang w:eastAsia="ja-JP"/>
+              </w:rPr>
+              <w:t>FechaAdquisicion</w:t>
+            </w:r>
+            <w:proofErr w:type="spellEnd"/>
+            <w:r>
+              <w:rPr>
+                <w:color w:val="000000"/>
+                <w:sz w:val="22"/>
+                <w:szCs w:val="22"/>
+                <w:lang w:eastAsia="ja-JP"/>
+              </w:rPr>
+              <w:t>(</w:t>
+            </w:r>
+            <w:proofErr w:type="gramEnd"/>
+            <w:r>
+              <w:rPr>
+                <w:color w:val="000000"/>
+                <w:sz w:val="22"/>
+                <w:szCs w:val="22"/>
+                <w:lang w:eastAsia="ja-JP"/>
+              </w:rPr>
+              <w:t>"2017-01-02")</w:t>
+            </w:r>
+          </w:p>
+          <w:p>
+            <w:pPr>
+              <w:rPr>
+                <w:color w:val="000000"/>
+                <w:sz w:val="22"/>
+                <w:szCs w:val="22"/>
+                <w:lang w:eastAsia="ja-JP"/>
+              </w:rPr>
+            </w:pPr>
+            <w:proofErr w:type="spellStart"/>
+            <w:proofErr w:type="gramStart"/>
+            <w:r>
+              <w:rPr>
+                <w:color w:val="000000"/>
+                <w:sz w:val="22"/>
+                <w:szCs w:val="22"/>
+                <w:lang w:eastAsia="ja-JP"/>
+              </w:rPr>
+              <w:t>NumeroSerie</w:t>
+            </w:r>
+            <w:proofErr w:type="spellEnd"/>
+            <w:r>
+              <w:rPr>
+                <w:color w:val="000000"/>
+                <w:sz w:val="22"/>
+                <w:szCs w:val="22"/>
+                <w:lang w:eastAsia="ja-JP"/>
+              </w:rPr>
+              <w:t>(</w:t>
+            </w:r>
+            <w:proofErr w:type="gramEnd"/>
+            <w:r>
+              <w:rPr>
+                <w:color w:val="000000"/>
+                <w:sz w:val="22"/>
+                <w:szCs w:val="22"/>
+                <w:lang w:eastAsia="ja-JP"/>
+              </w:rPr>
+              <w:t>12345);</w:t>
+            </w:r>
+          </w:p>
+        </w:tc>
+        <w:tc>
+          <w:tcPr>
+            <w:tcW w:w="0" w:type="auto"/>
+            <w:tcBorders>
+              <w:top w:val="single" w:sz="4" w:space="0" w:color="00000A"/>
+              <w:left w:val="single" w:sz="4" w:space="0" w:color="00000A"/>
+              <w:bottom w:val="single" w:sz="4" w:space="0" w:color="00000A"/>
+              <w:right w:val="single" w:sz="4" w:space="0" w:color="00000A"/>
+            </w:tcBorders>
+            <w:vAlign w:val="center"/>
+          </w:tcPr>
+          <w:p>
+            <w:pPr>
+              <w:rPr>
+                <w:color w:val="000000"/>
+                <w:sz w:val="22"/>
+                <w:szCs w:val="22"/>
+                <w:lang w:eastAsia="ja-JP"/>
+              </w:rPr>
+            </w:pPr>
+            <w:r>
+              <w:rPr>
+                <w:color w:val="000000"/>
+                <w:sz w:val="22"/>
+                <w:szCs w:val="22"/>
+                <w:lang w:eastAsia="ja-JP"/>
+              </w:rPr>
+              <w:t>Insertar los datos correctamente</w:t>
+            </w:r>
+          </w:p>
+        </w:tc>
+        <w:tc>
+          <w:tcPr>
+            <w:tcW w:w="0" w:type="auto"/>
+            <w:tcBorders>
+              <w:top w:val="single" w:sz="4" w:space="0" w:color="00000A"/>
+              <w:left w:val="single" w:sz="4" w:space="0" w:color="00000A"/>
+              <w:bottom w:val="single" w:sz="4" w:space="0" w:color="00000A"/>
+              <w:right w:val="single" w:sz="4" w:space="0" w:color="00000A"/>
+            </w:tcBorders>
+            <w:vAlign w:val="center"/>
+          </w:tcPr>
+          <w:p>
+            <w:pPr>
+              <w:rPr>
+                <w:color w:val="000000"/>
+                <w:sz w:val="22"/>
+                <w:szCs w:val="22"/>
+                <w:lang w:val="en-US" w:eastAsia="ja-JP"/>
+              </w:rPr>
+            </w:pPr>
+            <w:r>
+              <w:rPr>
+                <w:color w:val="000000"/>
+                <w:sz w:val="22"/>
+                <w:szCs w:val="22"/>
+                <w:lang w:val="en-US" w:eastAsia="ja-JP"/>
+              </w:rPr>
+              <w:t>true</w:t>
+            </w:r>
+          </w:p>
+        </w:tc>
+        <w:tc>
+          <w:tcPr>
+            <w:tcW w:w="0" w:type="auto"/>
+            <w:tcBorders>
+              <w:top w:val="single" w:sz="4" w:space="0" w:color="00000A"/>
+              <w:left w:val="single" w:sz="4" w:space="0" w:color="00000A"/>
+              <w:bottom w:val="single" w:sz="4" w:space="0" w:color="00000A"/>
+              <w:right w:val="single" w:sz="4" w:space="0" w:color="00000A"/>
+            </w:tcBorders>
+            <w:vAlign w:val="center"/>
+          </w:tcPr>
+          <w:p>
+            <w:pPr>
+              <w:rPr>
+                <w:color w:val="000000"/>
+                <w:sz w:val="22"/>
+                <w:szCs w:val="22"/>
+                <w:lang w:eastAsia="ja-JP"/>
+              </w:rPr>
+            </w:pPr>
+            <w:r>
+              <w:rPr>
+                <w:color w:val="000000"/>
+                <w:sz w:val="22"/>
+                <w:szCs w:val="22"/>
+                <w:lang w:eastAsia="ja-JP"/>
+              </w:rPr>
+              <w:t>Registro guardado en la base de datos</w:t>
+            </w:r>
+          </w:p>
+        </w:tc>
+        <w:tc>
+          <w:tcPr>
+            <w:tcW w:w="0" w:type="auto"/>
+            <w:tcBorders>
+              <w:top w:val="single" w:sz="4" w:space="0" w:color="00000A"/>
+              <w:left w:val="single" w:sz="4" w:space="0" w:color="00000A"/>
+              <w:bottom w:val="single" w:sz="4" w:space="0" w:color="00000A"/>
+              <w:right w:val="single" w:sz="4" w:space="0" w:color="00000A"/>
+            </w:tcBorders>
+            <w:vAlign w:val="center"/>
+          </w:tcPr>
+          <w:p>
+            <w:pPr>
+              <w:rPr>
+                <w:color w:val="000000"/>
+                <w:sz w:val="22"/>
+                <w:szCs w:val="22"/>
+                <w:lang w:eastAsia="ja-JP"/>
+              </w:rPr>
+            </w:pPr>
+            <w:r>
+              <w:rPr>
+                <w:color w:val="000000"/>
+                <w:sz w:val="22"/>
+                <w:szCs w:val="22"/>
+                <w:lang w:eastAsia="ja-JP"/>
+              </w:rPr>
+              <w:t>satisfactorio</w:t>
+            </w:r>
           </w:p>
         </w:tc>
       </w:tr>
@@ -2476,365 +2995,36 @@
         <w:tc>
           <w:tcPr>
             <w:tcW w:w="0" w:type="auto"/>
-            <w:tcBorders>
-              <w:top w:val="single" w:sz="4" w:space="0" w:color="00000A"/>
-              <w:left w:val="single" w:sz="4" w:space="0" w:color="00000A"/>
-              <w:bottom w:val="single" w:sz="4" w:space="0" w:color="00000A"/>
-              <w:right w:val="single" w:sz="4" w:space="0" w:color="00000A"/>
-            </w:tcBorders>
-            <w:vAlign w:val="center"/>
-          </w:tcPr>
-          <w:p>
-            <w:pPr>
-              <w:rPr>
-                <w:color w:val="000000"/>
-                <w:sz w:val="22"/>
-                <w:szCs w:val="22"/>
-                <w:lang w:eastAsia="ja-JP"/>
-              </w:rPr>
-            </w:pPr>
-            <w:proofErr w:type="spellStart"/>
-            <w:r>
-              <w:rPr>
-                <w:color w:val="000000"/>
-                <w:sz w:val="22"/>
-                <w:szCs w:val="22"/>
-                <w:lang w:eastAsia="ja-JP"/>
-              </w:rPr>
-              <w:t>NoInventarioUv</w:t>
-            </w:r>
-            <w:proofErr w:type="spellEnd"/>
-            <w:r>
-              <w:rPr>
-                <w:color w:val="000000"/>
-                <w:sz w:val="22"/>
-                <w:szCs w:val="22"/>
-                <w:lang w:eastAsia="ja-JP"/>
-              </w:rPr>
-              <w:t>("H001");</w:t>
-            </w:r>
-          </w:p>
-          <w:p>
-            <w:pPr>
-              <w:rPr>
-                <w:color w:val="000000"/>
-                <w:sz w:val="22"/>
-                <w:szCs w:val="22"/>
-                <w:lang w:eastAsia="ja-JP"/>
-              </w:rPr>
-            </w:pPr>
-            <w:r>
-              <w:rPr>
-                <w:color w:val="000000"/>
-                <w:sz w:val="22"/>
-                <w:szCs w:val="22"/>
-                <w:lang w:eastAsia="ja-JP"/>
-              </w:rPr>
-              <w:t>Marca("Dell");</w:t>
-            </w:r>
-          </w:p>
-          <w:p>
-            <w:pPr>
-              <w:rPr>
-                <w:color w:val="000000"/>
-                <w:sz w:val="22"/>
-                <w:szCs w:val="22"/>
-                <w:lang w:eastAsia="ja-JP"/>
-              </w:rPr>
-            </w:pPr>
-            <w:r>
-              <w:rPr>
-                <w:color w:val="000000"/>
-                <w:sz w:val="22"/>
-                <w:szCs w:val="22"/>
-                <w:lang w:eastAsia="ja-JP"/>
-              </w:rPr>
-              <w:t>Modelo("</w:t>
-            </w:r>
-            <w:proofErr w:type="spellStart"/>
-            <w:r>
-              <w:rPr>
-                <w:color w:val="000000"/>
-                <w:sz w:val="22"/>
-                <w:szCs w:val="22"/>
-                <w:lang w:eastAsia="ja-JP"/>
-              </w:rPr>
-              <w:t>mini-lp</w:t>
-            </w:r>
-            <w:proofErr w:type="spellEnd"/>
-            <w:r>
-              <w:rPr>
-                <w:color w:val="000000"/>
-                <w:sz w:val="22"/>
-                <w:szCs w:val="22"/>
-                <w:lang w:eastAsia="ja-JP"/>
-              </w:rPr>
-              <w:t>");</w:t>
-            </w:r>
-          </w:p>
-          <w:p>
-            <w:pPr>
-              <w:rPr>
-                <w:color w:val="000000"/>
-                <w:sz w:val="22"/>
-                <w:szCs w:val="22"/>
-                <w:lang w:eastAsia="ja-JP"/>
-              </w:rPr>
-            </w:pPr>
-            <w:r>
-              <w:rPr>
-                <w:color w:val="000000"/>
-                <w:sz w:val="22"/>
-                <w:szCs w:val="22"/>
-                <w:lang w:eastAsia="ja-JP"/>
-              </w:rPr>
-              <w:t>Estado("disponible");</w:t>
-            </w:r>
-          </w:p>
-          <w:p>
-            <w:pPr>
-              <w:rPr>
-                <w:color w:val="000000"/>
-                <w:sz w:val="22"/>
-                <w:szCs w:val="22"/>
-                <w:lang w:eastAsia="ja-JP"/>
-              </w:rPr>
-            </w:pPr>
-            <w:proofErr w:type="spellStart"/>
-            <w:r>
-              <w:rPr>
-                <w:color w:val="000000"/>
-                <w:sz w:val="22"/>
-                <w:szCs w:val="22"/>
-                <w:lang w:eastAsia="ja-JP"/>
-              </w:rPr>
-              <w:t>TipoDispositivo</w:t>
-            </w:r>
-            <w:proofErr w:type="spellEnd"/>
-            <w:r>
-              <w:rPr>
-                <w:color w:val="000000"/>
-                <w:sz w:val="22"/>
-                <w:szCs w:val="22"/>
-                <w:lang w:eastAsia="ja-JP"/>
-              </w:rPr>
-              <w:t>("laptop");</w:t>
-            </w:r>
-          </w:p>
-          <w:p>
-            <w:pPr>
-              <w:rPr>
-                <w:color w:val="000000"/>
-                <w:sz w:val="22"/>
-                <w:szCs w:val="22"/>
-                <w:lang w:eastAsia="ja-JP"/>
-              </w:rPr>
-            </w:pPr>
-            <w:r>
-              <w:rPr>
-                <w:color w:val="000000"/>
-                <w:sz w:val="22"/>
-                <w:szCs w:val="22"/>
-                <w:lang w:eastAsia="ja-JP"/>
-              </w:rPr>
-              <w:t xml:space="preserve">  </w:t>
-            </w:r>
-            <w:proofErr w:type="spellStart"/>
-            <w:proofErr w:type="gramStart"/>
-            <w:r>
-              <w:rPr>
-                <w:color w:val="000000"/>
-                <w:sz w:val="22"/>
-                <w:szCs w:val="22"/>
-                <w:lang w:eastAsia="ja-JP"/>
-              </w:rPr>
-              <w:t>FechaAdquisicion</w:t>
-            </w:r>
-            <w:proofErr w:type="spellEnd"/>
-            <w:r>
-              <w:rPr>
-                <w:color w:val="000000"/>
-                <w:sz w:val="22"/>
-                <w:szCs w:val="22"/>
-                <w:lang w:eastAsia="ja-JP"/>
-              </w:rPr>
-              <w:t>(</w:t>
-            </w:r>
-            <w:proofErr w:type="gramEnd"/>
-            <w:r>
-              <w:rPr>
-                <w:color w:val="000000"/>
-                <w:sz w:val="22"/>
-                <w:szCs w:val="22"/>
-                <w:lang w:eastAsia="ja-JP"/>
-              </w:rPr>
-              <w:t>"2017-01-02")</w:t>
-            </w:r>
-          </w:p>
-          <w:p>
-            <w:pPr>
-              <w:rPr>
-                <w:color w:val="000000"/>
-                <w:sz w:val="22"/>
-                <w:szCs w:val="22"/>
-                <w:lang w:eastAsia="ja-JP"/>
-              </w:rPr>
-            </w:pPr>
-            <w:proofErr w:type="spellStart"/>
-            <w:proofErr w:type="gramStart"/>
-            <w:r>
-              <w:rPr>
-                <w:color w:val="000000"/>
-                <w:sz w:val="22"/>
-                <w:szCs w:val="22"/>
-                <w:lang w:eastAsia="ja-JP"/>
-              </w:rPr>
-              <w:t>NumeroSerie</w:t>
-            </w:r>
-            <w:proofErr w:type="spellEnd"/>
-            <w:r>
-              <w:rPr>
-                <w:color w:val="000000"/>
-                <w:sz w:val="22"/>
-                <w:szCs w:val="22"/>
-                <w:lang w:eastAsia="ja-JP"/>
-              </w:rPr>
-              <w:t>(</w:t>
-            </w:r>
-            <w:proofErr w:type="gramEnd"/>
-            <w:r>
-              <w:rPr>
-                <w:color w:val="000000"/>
-                <w:sz w:val="22"/>
-                <w:szCs w:val="22"/>
-                <w:lang w:eastAsia="ja-JP"/>
-              </w:rPr>
-              <w:t>12345);</w:t>
-            </w:r>
-          </w:p>
-        </w:tc>
-        <w:tc>
-          <w:tcPr>
-            <w:tcW w:w="0" w:type="auto"/>
-            <w:tcBorders>
-              <w:top w:val="single" w:sz="4" w:space="0" w:color="00000A"/>
-              <w:left w:val="single" w:sz="4" w:space="0" w:color="00000A"/>
-              <w:bottom w:val="single" w:sz="4" w:space="0" w:color="00000A"/>
-              <w:right w:val="single" w:sz="4" w:space="0" w:color="00000A"/>
-            </w:tcBorders>
-            <w:vAlign w:val="center"/>
-          </w:tcPr>
-          <w:p>
-            <w:pPr>
-              <w:rPr>
-                <w:color w:val="000000"/>
-                <w:sz w:val="22"/>
-                <w:szCs w:val="22"/>
-                <w:lang w:eastAsia="ja-JP"/>
-              </w:rPr>
-            </w:pPr>
-            <w:r>
-              <w:rPr>
-                <w:color w:val="000000"/>
-                <w:sz w:val="22"/>
-                <w:szCs w:val="22"/>
-                <w:lang w:eastAsia="ja-JP"/>
-              </w:rPr>
-              <w:t>Insertar los datos correctamente</w:t>
-            </w:r>
-          </w:p>
-        </w:tc>
-        <w:tc>
-          <w:tcPr>
-            <w:tcW w:w="0" w:type="auto"/>
-            <w:tcBorders>
-              <w:top w:val="single" w:sz="4" w:space="0" w:color="00000A"/>
-              <w:left w:val="single" w:sz="4" w:space="0" w:color="00000A"/>
-              <w:bottom w:val="single" w:sz="4" w:space="0" w:color="00000A"/>
-              <w:right w:val="single" w:sz="4" w:space="0" w:color="00000A"/>
-            </w:tcBorders>
-            <w:vAlign w:val="center"/>
-          </w:tcPr>
-          <w:p>
-            <w:pPr>
-              <w:rPr>
-                <w:color w:val="000000"/>
-                <w:sz w:val="22"/>
-                <w:szCs w:val="22"/>
-                <w:lang w:val="en-US" w:eastAsia="ja-JP"/>
-              </w:rPr>
-            </w:pPr>
-            <w:r>
-              <w:rPr>
-                <w:color w:val="000000"/>
-                <w:sz w:val="22"/>
-                <w:szCs w:val="22"/>
-                <w:lang w:val="en-US" w:eastAsia="ja-JP"/>
-              </w:rPr>
-              <w:t>true</w:t>
-            </w:r>
-          </w:p>
-        </w:tc>
-        <w:tc>
-          <w:tcPr>
-            <w:tcW w:w="0" w:type="auto"/>
-            <w:tcBorders>
-              <w:top w:val="single" w:sz="4" w:space="0" w:color="00000A"/>
-              <w:left w:val="single" w:sz="4" w:space="0" w:color="00000A"/>
-              <w:bottom w:val="single" w:sz="4" w:space="0" w:color="00000A"/>
-              <w:right w:val="single" w:sz="4" w:space="0" w:color="00000A"/>
-            </w:tcBorders>
-            <w:vAlign w:val="center"/>
-          </w:tcPr>
-          <w:p>
-            <w:pPr>
-              <w:rPr>
-                <w:color w:val="000000"/>
-                <w:sz w:val="22"/>
-                <w:szCs w:val="22"/>
-                <w:lang w:eastAsia="ja-JP"/>
-              </w:rPr>
-            </w:pPr>
-            <w:r>
-              <w:rPr>
-                <w:color w:val="000000"/>
-                <w:sz w:val="22"/>
-                <w:szCs w:val="22"/>
-                <w:lang w:eastAsia="ja-JP"/>
-              </w:rPr>
-              <w:t>Registro guardado en la base de datos</w:t>
-            </w:r>
-          </w:p>
-        </w:tc>
-        <w:tc>
-          <w:tcPr>
-            <w:tcW w:w="0" w:type="auto"/>
-            <w:tcBorders>
-              <w:top w:val="single" w:sz="4" w:space="0" w:color="00000A"/>
-              <w:left w:val="single" w:sz="4" w:space="0" w:color="00000A"/>
-              <w:bottom w:val="single" w:sz="4" w:space="0" w:color="00000A"/>
-              <w:right w:val="single" w:sz="4" w:space="0" w:color="00000A"/>
-            </w:tcBorders>
-            <w:vAlign w:val="center"/>
-          </w:tcPr>
-          <w:p>
-            <w:pPr>
-              <w:rPr>
-                <w:color w:val="000000"/>
-                <w:sz w:val="22"/>
-                <w:szCs w:val="22"/>
-                <w:lang w:eastAsia="ja-JP"/>
-              </w:rPr>
-            </w:pPr>
-            <w:r>
-              <w:rPr>
-                <w:color w:val="000000"/>
-                <w:sz w:val="22"/>
-                <w:szCs w:val="22"/>
-                <w:lang w:eastAsia="ja-JP"/>
-              </w:rPr>
-              <w:t>satisfactorio</w:t>
-            </w:r>
+            <w:gridSpan w:val="5"/>
+            <w:tcBorders>
+              <w:top w:val="single" w:sz="4" w:space="0" w:color="00000A"/>
+              <w:left w:val="single" w:sz="4" w:space="0" w:color="00000A"/>
+              <w:bottom w:val="single" w:sz="4" w:space="0" w:color="00000A"/>
+              <w:right w:val="single" w:sz="4" w:space="0" w:color="00000A"/>
+            </w:tcBorders>
+            <w:vAlign w:val="center"/>
+          </w:tcPr>
+          <w:p>
+            <w:pPr>
+              <w:jc w:val="center"/>
+              <w:rPr>
+                <w:color w:val="000000"/>
+                <w:sz w:val="22"/>
+                <w:szCs w:val="22"/>
+                <w:lang w:eastAsia="ja-JP"/>
+              </w:rPr>
+            </w:pPr>
+            <w:proofErr w:type="spellStart"/>
+            <w:r>
+              <w:rPr>
+                <w:color w:val="000000"/>
+                <w:sz w:val="22"/>
+                <w:szCs w:val="22"/>
+                <w:lang w:eastAsia="ja-JP"/>
+              </w:rPr>
+              <w:t>testActualizarHardwareCorrectamente</w:t>
+            </w:r>
+            <w:proofErr w:type="spellEnd"/>
           </w:p>
         </w:tc>
       </w:tr>
@@ -2845,36 +3035,383 @@
         <w:tc>
           <w:tcPr>
             <w:tcW w:w="0" w:type="auto"/>
-            <w:gridSpan w:val="5"/>
-            <w:tcBorders>
-              <w:top w:val="single" w:sz="4" w:space="0" w:color="00000A"/>
-              <w:left w:val="single" w:sz="4" w:space="0" w:color="00000A"/>
-              <w:bottom w:val="single" w:sz="4" w:space="0" w:color="00000A"/>
-              <w:right w:val="single" w:sz="4" w:space="0" w:color="00000A"/>
-            </w:tcBorders>
-            <w:vAlign w:val="center"/>
-          </w:tcPr>
-          <w:p>
-            <w:pPr>
-              <w:jc w:val="center"/>
-              <w:rPr>
-                <w:color w:val="000000"/>
-                <w:sz w:val="22"/>
-                <w:szCs w:val="22"/>
-                <w:lang w:eastAsia="ja-JP"/>
-              </w:rPr>
-            </w:pPr>
-            <w:proofErr w:type="spellStart"/>
-            <w:r>
-              <w:rPr>
-                <w:color w:val="000000"/>
-                <w:sz w:val="22"/>
-                <w:szCs w:val="22"/>
-                <w:lang w:eastAsia="ja-JP"/>
-              </w:rPr>
-              <w:t>testActualizarHardwareCorrectamente</w:t>
-            </w:r>
-            <w:proofErr w:type="spellEnd"/>
+            <w:tcBorders>
+              <w:top w:val="single" w:sz="4" w:space="0" w:color="00000A"/>
+              <w:left w:val="single" w:sz="4" w:space="0" w:color="00000A"/>
+              <w:bottom w:val="single" w:sz="4" w:space="0" w:color="00000A"/>
+              <w:right w:val="single" w:sz="4" w:space="0" w:color="00000A"/>
+            </w:tcBorders>
+            <w:vAlign w:val="center"/>
+          </w:tcPr>
+          <w:p>
+            <w:pPr>
+              <w:rPr>
+                <w:color w:val="000000"/>
+                <w:sz w:val="22"/>
+                <w:szCs w:val="22"/>
+                <w:lang w:eastAsia="ja-JP"/>
+              </w:rPr>
+            </w:pPr>
+            <w:proofErr w:type="spellStart"/>
+            <w:r>
+              <w:rPr>
+                <w:color w:val="000000"/>
+                <w:sz w:val="22"/>
+                <w:szCs w:val="22"/>
+                <w:lang w:eastAsia="ja-JP"/>
+              </w:rPr>
+              <w:t>NoInventarioUv</w:t>
+            </w:r>
+            <w:proofErr w:type="spellEnd"/>
+            <w:r>
+              <w:rPr>
+                <w:color w:val="000000"/>
+                <w:sz w:val="22"/>
+                <w:szCs w:val="22"/>
+                <w:lang w:eastAsia="ja-JP"/>
+              </w:rPr>
+              <w:t>("H001");</w:t>
+            </w:r>
+          </w:p>
+          <w:p>
+            <w:pPr>
+              <w:rPr>
+                <w:color w:val="000000"/>
+                <w:sz w:val="22"/>
+                <w:szCs w:val="22"/>
+                <w:lang w:eastAsia="ja-JP"/>
+              </w:rPr>
+            </w:pPr>
+            <w:r>
+              <w:rPr>
+                <w:color w:val="000000"/>
+                <w:sz w:val="22"/>
+                <w:szCs w:val="22"/>
+                <w:lang w:eastAsia="ja-JP"/>
+              </w:rPr>
+              <w:t>Marca("Dell");</w:t>
+            </w:r>
+          </w:p>
+          <w:p>
+            <w:pPr>
+              <w:rPr>
+                <w:color w:val="000000"/>
+                <w:sz w:val="22"/>
+                <w:szCs w:val="22"/>
+                <w:lang w:eastAsia="ja-JP"/>
+              </w:rPr>
+            </w:pPr>
+            <w:r>
+              <w:rPr>
+                <w:color w:val="000000"/>
+                <w:sz w:val="22"/>
+                <w:szCs w:val="22"/>
+                <w:lang w:eastAsia="ja-JP"/>
+              </w:rPr>
+              <w:t>Modelo("</w:t>
+            </w:r>
+            <w:proofErr w:type="spellStart"/>
+            <w:r>
+              <w:rPr>
+                <w:color w:val="000000"/>
+                <w:sz w:val="22"/>
+                <w:szCs w:val="22"/>
+                <w:lang w:eastAsia="ja-JP"/>
+              </w:rPr>
+              <w:t>mini-lp</w:t>
+            </w:r>
+            <w:proofErr w:type="spellEnd"/>
+            <w:r>
+              <w:rPr>
+                <w:color w:val="000000"/>
+                <w:sz w:val="22"/>
+                <w:szCs w:val="22"/>
+                <w:lang w:eastAsia="ja-JP"/>
+              </w:rPr>
+              <w:t>");</w:t>
+            </w:r>
+          </w:p>
+          <w:p>
+            <w:pPr>
+              <w:rPr>
+                <w:color w:val="000000"/>
+                <w:sz w:val="22"/>
+                <w:szCs w:val="22"/>
+                <w:lang w:eastAsia="ja-JP"/>
+              </w:rPr>
+            </w:pPr>
+            <w:r>
+              <w:rPr>
+                <w:color w:val="000000"/>
+                <w:sz w:val="22"/>
+                <w:szCs w:val="22"/>
+                <w:lang w:eastAsia="ja-JP"/>
+              </w:rPr>
+              <w:t>Estado("</w:t>
+            </w:r>
+            <w:r>
+              <w:rPr>
+                <w:color w:val="000000"/>
+                <w:sz w:val="22"/>
+                <w:szCs w:val="22"/>
+                <w:lang w:eastAsia="ja-JP"/>
+              </w:rPr>
+              <w:t>prestado</w:t>
+            </w:r>
+            <w:r>
+              <w:rPr>
+                <w:color w:val="000000"/>
+                <w:sz w:val="22"/>
+                <w:szCs w:val="22"/>
+                <w:lang w:eastAsia="ja-JP"/>
+              </w:rPr>
+              <w:t>");</w:t>
+            </w:r>
+          </w:p>
+          <w:p>
+            <w:pPr>
+              <w:rPr>
+                <w:color w:val="000000"/>
+                <w:sz w:val="22"/>
+                <w:szCs w:val="22"/>
+                <w:lang w:eastAsia="ja-JP"/>
+              </w:rPr>
+            </w:pPr>
+            <w:proofErr w:type="spellStart"/>
+            <w:r>
+              <w:rPr>
+                <w:color w:val="000000"/>
+                <w:sz w:val="22"/>
+                <w:szCs w:val="22"/>
+                <w:lang w:eastAsia="ja-JP"/>
+              </w:rPr>
+              <w:t>TipoDispositivo</w:t>
+            </w:r>
+            <w:proofErr w:type="spellEnd"/>
+            <w:r>
+              <w:rPr>
+                <w:color w:val="000000"/>
+                <w:sz w:val="22"/>
+                <w:szCs w:val="22"/>
+                <w:lang w:eastAsia="ja-JP"/>
+              </w:rPr>
+              <w:t>("laptop");</w:t>
+            </w:r>
+          </w:p>
+          <w:p>
+            <w:pPr>
+              <w:rPr>
+                <w:color w:val="000000"/>
+                <w:sz w:val="22"/>
+                <w:szCs w:val="22"/>
+                <w:lang w:eastAsia="ja-JP"/>
+              </w:rPr>
+            </w:pPr>
+            <w:r>
+              <w:rPr>
+                <w:color w:val="000000"/>
+                <w:sz w:val="22"/>
+                <w:szCs w:val="22"/>
+                <w:lang w:eastAsia="ja-JP"/>
+              </w:rPr>
+              <w:t xml:space="preserve">  </w:t>
+            </w:r>
+            <w:proofErr w:type="spellStart"/>
+            <w:proofErr w:type="gramStart"/>
+            <w:r>
+              <w:rPr>
+                <w:color w:val="000000"/>
+                <w:sz w:val="22"/>
+                <w:szCs w:val="22"/>
+                <w:lang w:eastAsia="ja-JP"/>
+              </w:rPr>
+              <w:t>FechaAdquisicion</w:t>
+            </w:r>
+            <w:proofErr w:type="spellEnd"/>
+            <w:r>
+              <w:rPr>
+                <w:color w:val="000000"/>
+                <w:sz w:val="22"/>
+                <w:szCs w:val="22"/>
+                <w:lang w:eastAsia="ja-JP"/>
+              </w:rPr>
+              <w:t>(</w:t>
+            </w:r>
+            <w:proofErr w:type="gramEnd"/>
+            <w:r>
+              <w:rPr>
+                <w:color w:val="000000"/>
+                <w:sz w:val="22"/>
+                <w:szCs w:val="22"/>
+                <w:lang w:eastAsia="ja-JP"/>
+              </w:rPr>
+              <w:t>"2017-01-02")</w:t>
+            </w:r>
+          </w:p>
+          <w:p>
+            <w:pPr>
+              <w:rPr>
+                <w:color w:val="000000"/>
+                <w:sz w:val="22"/>
+                <w:szCs w:val="22"/>
+                <w:lang w:eastAsia="ja-JP"/>
+              </w:rPr>
+            </w:pPr>
+            <w:proofErr w:type="spellStart"/>
+            <w:proofErr w:type="gramStart"/>
+            <w:r>
+              <w:rPr>
+                <w:color w:val="000000"/>
+                <w:sz w:val="22"/>
+                <w:szCs w:val="22"/>
+                <w:lang w:eastAsia="ja-JP"/>
+              </w:rPr>
+              <w:t>NumeroSerie</w:t>
+            </w:r>
+            <w:proofErr w:type="spellEnd"/>
+            <w:r>
+              <w:rPr>
+                <w:color w:val="000000"/>
+                <w:sz w:val="22"/>
+                <w:szCs w:val="22"/>
+                <w:lang w:eastAsia="ja-JP"/>
+              </w:rPr>
+              <w:t>(</w:t>
+            </w:r>
+            <w:proofErr w:type="gramEnd"/>
+            <w:r>
+              <w:rPr>
+                <w:color w:val="000000"/>
+                <w:sz w:val="22"/>
+                <w:szCs w:val="22"/>
+                <w:lang w:eastAsia="ja-JP"/>
+              </w:rPr>
+              <w:t>12345);</w:t>
+            </w:r>
+          </w:p>
+        </w:tc>
+        <w:tc>
+          <w:tcPr>
+            <w:tcW w:w="0" w:type="auto"/>
+            <w:tcBorders>
+              <w:top w:val="single" w:sz="4" w:space="0" w:color="00000A"/>
+              <w:left w:val="single" w:sz="4" w:space="0" w:color="00000A"/>
+              <w:bottom w:val="single" w:sz="4" w:space="0" w:color="00000A"/>
+              <w:right w:val="single" w:sz="4" w:space="0" w:color="00000A"/>
+            </w:tcBorders>
+            <w:vAlign w:val="center"/>
+          </w:tcPr>
+          <w:p>
+            <w:pPr>
+              <w:rPr>
+                <w:color w:val="000000"/>
+                <w:sz w:val="22"/>
+                <w:szCs w:val="22"/>
+                <w:lang w:eastAsia="ja-JP"/>
+              </w:rPr>
+            </w:pPr>
+            <w:r>
+              <w:rPr>
+                <w:color w:val="000000"/>
+                <w:sz w:val="22"/>
+                <w:szCs w:val="22"/>
+                <w:lang w:eastAsia="ja-JP"/>
+              </w:rPr>
+              <w:t>Insertar los datos correctamente</w:t>
+            </w:r>
+          </w:p>
+        </w:tc>
+        <w:tc>
+          <w:tcPr>
+            <w:tcW w:w="0" w:type="auto"/>
+            <w:tcBorders>
+              <w:top w:val="single" w:sz="4" w:space="0" w:color="00000A"/>
+              <w:left w:val="single" w:sz="4" w:space="0" w:color="00000A"/>
+              <w:bottom w:val="single" w:sz="4" w:space="0" w:color="00000A"/>
+              <w:right w:val="single" w:sz="4" w:space="0" w:color="00000A"/>
+            </w:tcBorders>
+            <w:vAlign w:val="center"/>
+          </w:tcPr>
+          <w:p>
+            <w:pPr>
+              <w:rPr>
+                <w:color w:val="000000"/>
+                <w:sz w:val="22"/>
+                <w:szCs w:val="22"/>
+                <w:lang w:val="en-US" w:eastAsia="ja-JP"/>
+              </w:rPr>
+            </w:pPr>
+            <w:r>
+              <w:rPr>
+                <w:color w:val="000000"/>
+                <w:sz w:val="22"/>
+                <w:szCs w:val="22"/>
+                <w:lang w:val="en-US" w:eastAsia="ja-JP"/>
+              </w:rPr>
+              <w:t>true</w:t>
+            </w:r>
+          </w:p>
+        </w:tc>
+        <w:tc>
+          <w:tcPr>
+            <w:tcW w:w="0" w:type="auto"/>
+            <w:tcBorders>
+              <w:top w:val="single" w:sz="4" w:space="0" w:color="00000A"/>
+              <w:left w:val="single" w:sz="4" w:space="0" w:color="00000A"/>
+              <w:bottom w:val="single" w:sz="4" w:space="0" w:color="00000A"/>
+              <w:right w:val="single" w:sz="4" w:space="0" w:color="00000A"/>
+            </w:tcBorders>
+            <w:vAlign w:val="center"/>
+          </w:tcPr>
+          <w:p>
+            <w:pPr>
+              <w:rPr>
+                <w:color w:val="000000"/>
+                <w:sz w:val="22"/>
+                <w:szCs w:val="22"/>
+                <w:lang w:eastAsia="ja-JP"/>
+              </w:rPr>
+            </w:pPr>
+            <w:r>
+              <w:rPr>
+                <w:color w:val="000000"/>
+                <w:sz w:val="22"/>
+                <w:szCs w:val="22"/>
+                <w:lang w:eastAsia="ja-JP"/>
+              </w:rPr>
+              <w:t>Modificar los campos nuevos</w:t>
+            </w:r>
+          </w:p>
+        </w:tc>
+        <w:tc>
+          <w:tcPr>
+            <w:tcW w:w="0" w:type="auto"/>
+            <w:tcBorders>
+              <w:top w:val="single" w:sz="4" w:space="0" w:color="00000A"/>
+              <w:left w:val="single" w:sz="4" w:space="0" w:color="00000A"/>
+              <w:bottom w:val="single" w:sz="4" w:space="0" w:color="00000A"/>
+              <w:right w:val="single" w:sz="4" w:space="0" w:color="00000A"/>
+            </w:tcBorders>
+            <w:vAlign w:val="center"/>
+          </w:tcPr>
+          <w:p>
+            <w:pPr>
+              <w:rPr>
+                <w:color w:val="000000"/>
+                <w:sz w:val="22"/>
+                <w:szCs w:val="22"/>
+                <w:lang w:eastAsia="ja-JP"/>
+              </w:rPr>
+            </w:pPr>
+            <w:r>
+              <w:rPr>
+                <w:color w:val="000000"/>
+                <w:sz w:val="22"/>
+                <w:szCs w:val="22"/>
+                <w:lang w:eastAsia="ja-JP"/>
+              </w:rPr>
+              <w:t>satisfactorio</w:t>
+            </w:r>
           </w:p>
         </w:tc>
       </w:tr>
@@ -2885,383 +3422,36 @@
         <w:tc>
           <w:tcPr>
             <w:tcW w:w="0" w:type="auto"/>
-            <w:tcBorders>
-              <w:top w:val="single" w:sz="4" w:space="0" w:color="00000A"/>
-              <w:left w:val="single" w:sz="4" w:space="0" w:color="00000A"/>
-              <w:bottom w:val="single" w:sz="4" w:space="0" w:color="00000A"/>
-              <w:right w:val="single" w:sz="4" w:space="0" w:color="00000A"/>
-            </w:tcBorders>
-            <w:vAlign w:val="center"/>
-          </w:tcPr>
-          <w:p>
-            <w:pPr>
-              <w:rPr>
-                <w:color w:val="000000"/>
-                <w:sz w:val="22"/>
-                <w:szCs w:val="22"/>
-                <w:lang w:eastAsia="ja-JP"/>
-              </w:rPr>
-            </w:pPr>
-            <w:proofErr w:type="spellStart"/>
-            <w:r>
-              <w:rPr>
-                <w:color w:val="000000"/>
-                <w:sz w:val="22"/>
-                <w:szCs w:val="22"/>
-                <w:lang w:eastAsia="ja-JP"/>
-              </w:rPr>
-              <w:t>NoInventarioUv</w:t>
-            </w:r>
-            <w:proofErr w:type="spellEnd"/>
-            <w:r>
-              <w:rPr>
-                <w:color w:val="000000"/>
-                <w:sz w:val="22"/>
-                <w:szCs w:val="22"/>
-                <w:lang w:eastAsia="ja-JP"/>
-              </w:rPr>
-              <w:t>("H001");</w:t>
-            </w:r>
-          </w:p>
-          <w:p>
-            <w:pPr>
-              <w:rPr>
-                <w:color w:val="000000"/>
-                <w:sz w:val="22"/>
-                <w:szCs w:val="22"/>
-                <w:lang w:eastAsia="ja-JP"/>
-              </w:rPr>
-            </w:pPr>
-            <w:r>
-              <w:rPr>
-                <w:color w:val="000000"/>
-                <w:sz w:val="22"/>
-                <w:szCs w:val="22"/>
-                <w:lang w:eastAsia="ja-JP"/>
-              </w:rPr>
-              <w:t>Marca("Dell");</w:t>
-            </w:r>
-          </w:p>
-          <w:p>
-            <w:pPr>
-              <w:rPr>
-                <w:color w:val="000000"/>
-                <w:sz w:val="22"/>
-                <w:szCs w:val="22"/>
-                <w:lang w:eastAsia="ja-JP"/>
-              </w:rPr>
-            </w:pPr>
-            <w:r>
-              <w:rPr>
-                <w:color w:val="000000"/>
-                <w:sz w:val="22"/>
-                <w:szCs w:val="22"/>
-                <w:lang w:eastAsia="ja-JP"/>
-              </w:rPr>
-              <w:t>Modelo("</w:t>
-            </w:r>
-            <w:proofErr w:type="spellStart"/>
-            <w:r>
-              <w:rPr>
-                <w:color w:val="000000"/>
-                <w:sz w:val="22"/>
-                <w:szCs w:val="22"/>
-                <w:lang w:eastAsia="ja-JP"/>
-              </w:rPr>
-              <w:t>mini-lp</w:t>
-            </w:r>
-            <w:proofErr w:type="spellEnd"/>
-            <w:r>
-              <w:rPr>
-                <w:color w:val="000000"/>
-                <w:sz w:val="22"/>
-                <w:szCs w:val="22"/>
-                <w:lang w:eastAsia="ja-JP"/>
-              </w:rPr>
-              <w:t>");</w:t>
-            </w:r>
-          </w:p>
-          <w:p>
-            <w:pPr>
-              <w:rPr>
-                <w:color w:val="000000"/>
-                <w:sz w:val="22"/>
-                <w:szCs w:val="22"/>
-                <w:lang w:eastAsia="ja-JP"/>
-              </w:rPr>
-            </w:pPr>
-            <w:r>
-              <w:rPr>
-                <w:color w:val="000000"/>
-                <w:sz w:val="22"/>
-                <w:szCs w:val="22"/>
-                <w:lang w:eastAsia="ja-JP"/>
-              </w:rPr>
-              <w:t>Estado("</w:t>
-            </w:r>
-            <w:r>
-              <w:rPr>
-                <w:color w:val="000000"/>
-                <w:sz w:val="22"/>
-                <w:szCs w:val="22"/>
-                <w:lang w:eastAsia="ja-JP"/>
-              </w:rPr>
-              <w:t>prestado</w:t>
-            </w:r>
-            <w:r>
-              <w:rPr>
-                <w:color w:val="000000"/>
-                <w:sz w:val="22"/>
-                <w:szCs w:val="22"/>
-                <w:lang w:eastAsia="ja-JP"/>
-              </w:rPr>
-              <w:t>");</w:t>
-            </w:r>
-          </w:p>
-          <w:p>
-            <w:pPr>
-              <w:rPr>
-                <w:color w:val="000000"/>
-                <w:sz w:val="22"/>
-                <w:szCs w:val="22"/>
-                <w:lang w:eastAsia="ja-JP"/>
-              </w:rPr>
-            </w:pPr>
-            <w:proofErr w:type="spellStart"/>
-            <w:r>
-              <w:rPr>
-                <w:color w:val="000000"/>
-                <w:sz w:val="22"/>
-                <w:szCs w:val="22"/>
-                <w:lang w:eastAsia="ja-JP"/>
-              </w:rPr>
-              <w:t>TipoDispositivo</w:t>
-            </w:r>
-            <w:proofErr w:type="spellEnd"/>
-            <w:r>
-              <w:rPr>
-                <w:color w:val="000000"/>
-                <w:sz w:val="22"/>
-                <w:szCs w:val="22"/>
-                <w:lang w:eastAsia="ja-JP"/>
-              </w:rPr>
-              <w:t>("laptop");</w:t>
-            </w:r>
-          </w:p>
-          <w:p>
-            <w:pPr>
-              <w:rPr>
-                <w:color w:val="000000"/>
-                <w:sz w:val="22"/>
-                <w:szCs w:val="22"/>
-                <w:lang w:eastAsia="ja-JP"/>
-              </w:rPr>
-            </w:pPr>
-            <w:r>
-              <w:rPr>
-                <w:color w:val="000000"/>
-                <w:sz w:val="22"/>
-                <w:szCs w:val="22"/>
-                <w:lang w:eastAsia="ja-JP"/>
-              </w:rPr>
-              <w:t xml:space="preserve">  </w:t>
-            </w:r>
-            <w:proofErr w:type="spellStart"/>
-            <w:proofErr w:type="gramStart"/>
-            <w:r>
-              <w:rPr>
-                <w:color w:val="000000"/>
-                <w:sz w:val="22"/>
-                <w:szCs w:val="22"/>
-                <w:lang w:eastAsia="ja-JP"/>
-              </w:rPr>
-              <w:t>FechaAdquisicion</w:t>
-            </w:r>
-            <w:proofErr w:type="spellEnd"/>
-            <w:r>
-              <w:rPr>
-                <w:color w:val="000000"/>
-                <w:sz w:val="22"/>
-                <w:szCs w:val="22"/>
-                <w:lang w:eastAsia="ja-JP"/>
-              </w:rPr>
-              <w:t>(</w:t>
-            </w:r>
-            <w:proofErr w:type="gramEnd"/>
-            <w:r>
-              <w:rPr>
-                <w:color w:val="000000"/>
-                <w:sz w:val="22"/>
-                <w:szCs w:val="22"/>
-                <w:lang w:eastAsia="ja-JP"/>
-              </w:rPr>
-              <w:t>"2017-01-02")</w:t>
-            </w:r>
-          </w:p>
-          <w:p>
-            <w:pPr>
-              <w:rPr>
-                <w:color w:val="000000"/>
-                <w:sz w:val="22"/>
-                <w:szCs w:val="22"/>
-                <w:lang w:eastAsia="ja-JP"/>
-              </w:rPr>
-            </w:pPr>
-            <w:proofErr w:type="spellStart"/>
-            <w:proofErr w:type="gramStart"/>
-            <w:r>
-              <w:rPr>
-                <w:color w:val="000000"/>
-                <w:sz w:val="22"/>
-                <w:szCs w:val="22"/>
-                <w:lang w:eastAsia="ja-JP"/>
-              </w:rPr>
-              <w:t>NumeroSerie</w:t>
-            </w:r>
-            <w:proofErr w:type="spellEnd"/>
-            <w:r>
-              <w:rPr>
-                <w:color w:val="000000"/>
-                <w:sz w:val="22"/>
-                <w:szCs w:val="22"/>
-                <w:lang w:eastAsia="ja-JP"/>
-              </w:rPr>
-              <w:t>(</w:t>
-            </w:r>
-            <w:proofErr w:type="gramEnd"/>
-            <w:r>
-              <w:rPr>
-                <w:color w:val="000000"/>
-                <w:sz w:val="22"/>
-                <w:szCs w:val="22"/>
-                <w:lang w:eastAsia="ja-JP"/>
-              </w:rPr>
-              <w:t>12345);</w:t>
-            </w:r>
-          </w:p>
-        </w:tc>
-        <w:tc>
-          <w:tcPr>
-            <w:tcW w:w="0" w:type="auto"/>
-            <w:tcBorders>
-              <w:top w:val="single" w:sz="4" w:space="0" w:color="00000A"/>
-              <w:left w:val="single" w:sz="4" w:space="0" w:color="00000A"/>
-              <w:bottom w:val="single" w:sz="4" w:space="0" w:color="00000A"/>
-              <w:right w:val="single" w:sz="4" w:space="0" w:color="00000A"/>
-            </w:tcBorders>
-            <w:vAlign w:val="center"/>
-          </w:tcPr>
-          <w:p>
-            <w:pPr>
-              <w:rPr>
-                <w:color w:val="000000"/>
-                <w:sz w:val="22"/>
-                <w:szCs w:val="22"/>
-                <w:lang w:eastAsia="ja-JP"/>
-              </w:rPr>
-            </w:pPr>
-            <w:r>
-              <w:rPr>
-                <w:color w:val="000000"/>
-                <w:sz w:val="22"/>
-                <w:szCs w:val="22"/>
-                <w:lang w:eastAsia="ja-JP"/>
-              </w:rPr>
-              <w:t>Insertar los datos correctamente</w:t>
-            </w:r>
-          </w:p>
-        </w:tc>
-        <w:tc>
-          <w:tcPr>
-            <w:tcW w:w="0" w:type="auto"/>
-            <w:tcBorders>
-              <w:top w:val="single" w:sz="4" w:space="0" w:color="00000A"/>
-              <w:left w:val="single" w:sz="4" w:space="0" w:color="00000A"/>
-              <w:bottom w:val="single" w:sz="4" w:space="0" w:color="00000A"/>
-              <w:right w:val="single" w:sz="4" w:space="0" w:color="00000A"/>
-            </w:tcBorders>
-            <w:vAlign w:val="center"/>
-          </w:tcPr>
-          <w:p>
-            <w:pPr>
-              <w:rPr>
-                <w:color w:val="000000"/>
-                <w:sz w:val="22"/>
-                <w:szCs w:val="22"/>
-                <w:lang w:val="en-US" w:eastAsia="ja-JP"/>
-              </w:rPr>
-            </w:pPr>
-            <w:r>
-              <w:rPr>
-                <w:color w:val="000000"/>
-                <w:sz w:val="22"/>
-                <w:szCs w:val="22"/>
-                <w:lang w:val="en-US" w:eastAsia="ja-JP"/>
-              </w:rPr>
-              <w:t>true</w:t>
-            </w:r>
-          </w:p>
-        </w:tc>
-        <w:tc>
-          <w:tcPr>
-            <w:tcW w:w="0" w:type="auto"/>
-            <w:tcBorders>
-              <w:top w:val="single" w:sz="4" w:space="0" w:color="00000A"/>
-              <w:left w:val="single" w:sz="4" w:space="0" w:color="00000A"/>
-              <w:bottom w:val="single" w:sz="4" w:space="0" w:color="00000A"/>
-              <w:right w:val="single" w:sz="4" w:space="0" w:color="00000A"/>
-            </w:tcBorders>
-            <w:vAlign w:val="center"/>
-          </w:tcPr>
-          <w:p>
-            <w:pPr>
-              <w:rPr>
-                <w:color w:val="000000"/>
-                <w:sz w:val="22"/>
-                <w:szCs w:val="22"/>
-                <w:lang w:eastAsia="ja-JP"/>
-              </w:rPr>
-            </w:pPr>
-            <w:r>
-              <w:rPr>
-                <w:color w:val="000000"/>
-                <w:sz w:val="22"/>
-                <w:szCs w:val="22"/>
-                <w:lang w:eastAsia="ja-JP"/>
-              </w:rPr>
-              <w:t>Modificar los campos nuevos</w:t>
-            </w:r>
-          </w:p>
-        </w:tc>
-        <w:tc>
-          <w:tcPr>
-            <w:tcW w:w="0" w:type="auto"/>
-            <w:tcBorders>
-              <w:top w:val="single" w:sz="4" w:space="0" w:color="00000A"/>
-              <w:left w:val="single" w:sz="4" w:space="0" w:color="00000A"/>
-              <w:bottom w:val="single" w:sz="4" w:space="0" w:color="00000A"/>
-              <w:right w:val="single" w:sz="4" w:space="0" w:color="00000A"/>
-            </w:tcBorders>
-            <w:vAlign w:val="center"/>
-          </w:tcPr>
-          <w:p>
-            <w:pPr>
-              <w:rPr>
-                <w:color w:val="000000"/>
-                <w:sz w:val="22"/>
-                <w:szCs w:val="22"/>
-                <w:lang w:eastAsia="ja-JP"/>
-              </w:rPr>
-            </w:pPr>
-            <w:r>
-              <w:rPr>
-                <w:color w:val="000000"/>
-                <w:sz w:val="22"/>
-                <w:szCs w:val="22"/>
-                <w:lang w:eastAsia="ja-JP"/>
-              </w:rPr>
-              <w:t>defectuoso</w:t>
-            </w:r>
+            <w:gridSpan w:val="5"/>
+            <w:tcBorders>
+              <w:top w:val="single" w:sz="4" w:space="0" w:color="00000A"/>
+              <w:left w:val="single" w:sz="4" w:space="0" w:color="00000A"/>
+              <w:bottom w:val="single" w:sz="4" w:space="0" w:color="00000A"/>
+              <w:right w:val="single" w:sz="4" w:space="0" w:color="00000A"/>
+            </w:tcBorders>
+            <w:vAlign w:val="center"/>
+          </w:tcPr>
+          <w:p>
+            <w:pPr>
+              <w:jc w:val="center"/>
+              <w:rPr>
+                <w:color w:val="000000"/>
+                <w:sz w:val="22"/>
+                <w:szCs w:val="22"/>
+                <w:lang w:eastAsia="ja-JP"/>
+              </w:rPr>
+            </w:pPr>
+            <w:proofErr w:type="spellStart"/>
+            <w:r>
+              <w:rPr>
+                <w:color w:val="000000"/>
+                <w:sz w:val="22"/>
+                <w:szCs w:val="22"/>
+                <w:lang w:eastAsia="ja-JP"/>
+              </w:rPr>
+              <w:t>testObtenerListaHardware</w:t>
+            </w:r>
+            <w:proofErr w:type="spellEnd"/>
           </w:p>
         </w:tc>
       </w:tr>
@@ -3272,36 +3462,383 @@
         <w:tc>
           <w:tcPr>
             <w:tcW w:w="0" w:type="auto"/>
-            <w:gridSpan w:val="5"/>
-            <w:tcBorders>
-              <w:top w:val="single" w:sz="4" w:space="0" w:color="00000A"/>
-              <w:left w:val="single" w:sz="4" w:space="0" w:color="00000A"/>
-              <w:bottom w:val="single" w:sz="4" w:space="0" w:color="00000A"/>
-              <w:right w:val="single" w:sz="4" w:space="0" w:color="00000A"/>
-            </w:tcBorders>
-            <w:vAlign w:val="center"/>
-          </w:tcPr>
-          <w:p>
-            <w:pPr>
-              <w:jc w:val="center"/>
-              <w:rPr>
-                <w:color w:val="000000"/>
-                <w:sz w:val="22"/>
-                <w:szCs w:val="22"/>
-                <w:lang w:eastAsia="ja-JP"/>
-              </w:rPr>
-            </w:pPr>
-            <w:proofErr w:type="spellStart"/>
-            <w:r>
-              <w:rPr>
-                <w:color w:val="000000"/>
-                <w:sz w:val="22"/>
-                <w:szCs w:val="22"/>
-                <w:lang w:eastAsia="ja-JP"/>
-              </w:rPr>
-              <w:t>testObtenerListaHardware</w:t>
-            </w:r>
-            <w:proofErr w:type="spellEnd"/>
+            <w:tcBorders>
+              <w:top w:val="single" w:sz="4" w:space="0" w:color="00000A"/>
+              <w:left w:val="single" w:sz="4" w:space="0" w:color="00000A"/>
+              <w:bottom w:val="single" w:sz="4" w:space="0" w:color="00000A"/>
+              <w:right w:val="single" w:sz="4" w:space="0" w:color="00000A"/>
+            </w:tcBorders>
+            <w:vAlign w:val="center"/>
+          </w:tcPr>
+          <w:p>
+            <w:pPr>
+              <w:rPr>
+                <w:color w:val="000000"/>
+                <w:sz w:val="22"/>
+                <w:szCs w:val="22"/>
+                <w:lang w:eastAsia="ja-JP"/>
+              </w:rPr>
+            </w:pPr>
+            <w:proofErr w:type="spellStart"/>
+            <w:r>
+              <w:rPr>
+                <w:color w:val="000000"/>
+                <w:sz w:val="22"/>
+                <w:szCs w:val="22"/>
+                <w:lang w:eastAsia="ja-JP"/>
+              </w:rPr>
+              <w:t>NoInventarioUv</w:t>
+            </w:r>
+            <w:proofErr w:type="spellEnd"/>
+            <w:r>
+              <w:rPr>
+                <w:color w:val="000000"/>
+                <w:sz w:val="22"/>
+                <w:szCs w:val="22"/>
+                <w:lang w:eastAsia="ja-JP"/>
+              </w:rPr>
+              <w:t>("H001");</w:t>
+            </w:r>
+          </w:p>
+          <w:p>
+            <w:pPr>
+              <w:rPr>
+                <w:color w:val="000000"/>
+                <w:sz w:val="22"/>
+                <w:szCs w:val="22"/>
+                <w:lang w:eastAsia="ja-JP"/>
+              </w:rPr>
+            </w:pPr>
+            <w:r>
+              <w:rPr>
+                <w:color w:val="000000"/>
+                <w:sz w:val="22"/>
+                <w:szCs w:val="22"/>
+                <w:lang w:eastAsia="ja-JP"/>
+              </w:rPr>
+              <w:t>Marca("Dell");</w:t>
+            </w:r>
+          </w:p>
+          <w:p>
+            <w:pPr>
+              <w:rPr>
+                <w:color w:val="000000"/>
+                <w:sz w:val="22"/>
+                <w:szCs w:val="22"/>
+                <w:lang w:eastAsia="ja-JP"/>
+              </w:rPr>
+            </w:pPr>
+            <w:r>
+              <w:rPr>
+                <w:color w:val="000000"/>
+                <w:sz w:val="22"/>
+                <w:szCs w:val="22"/>
+                <w:lang w:eastAsia="ja-JP"/>
+              </w:rPr>
+              <w:t>Modelo("</w:t>
+            </w:r>
+            <w:proofErr w:type="spellStart"/>
+            <w:r>
+              <w:rPr>
+                <w:color w:val="000000"/>
+                <w:sz w:val="22"/>
+                <w:szCs w:val="22"/>
+                <w:lang w:eastAsia="ja-JP"/>
+              </w:rPr>
+              <w:t>mini-lp</w:t>
+            </w:r>
+            <w:proofErr w:type="spellEnd"/>
+            <w:r>
+              <w:rPr>
+                <w:color w:val="000000"/>
+                <w:sz w:val="22"/>
+                <w:szCs w:val="22"/>
+                <w:lang w:eastAsia="ja-JP"/>
+              </w:rPr>
+              <w:t>");</w:t>
+            </w:r>
+          </w:p>
+          <w:p>
+            <w:pPr>
+              <w:rPr>
+                <w:color w:val="000000"/>
+                <w:sz w:val="22"/>
+                <w:szCs w:val="22"/>
+                <w:lang w:eastAsia="ja-JP"/>
+              </w:rPr>
+            </w:pPr>
+            <w:r>
+              <w:rPr>
+                <w:color w:val="000000"/>
+                <w:sz w:val="22"/>
+                <w:szCs w:val="22"/>
+                <w:lang w:eastAsia="ja-JP"/>
+              </w:rPr>
+              <w:t>Estado("</w:t>
+            </w:r>
+            <w:r>
+              <w:rPr>
+                <w:color w:val="000000"/>
+                <w:sz w:val="22"/>
+                <w:szCs w:val="22"/>
+                <w:lang w:eastAsia="ja-JP"/>
+              </w:rPr>
+              <w:t>prestado</w:t>
+            </w:r>
+            <w:r>
+              <w:rPr>
+                <w:color w:val="000000"/>
+                <w:sz w:val="22"/>
+                <w:szCs w:val="22"/>
+                <w:lang w:eastAsia="ja-JP"/>
+              </w:rPr>
+              <w:t>");</w:t>
+            </w:r>
+          </w:p>
+          <w:p>
+            <w:pPr>
+              <w:rPr>
+                <w:color w:val="000000"/>
+                <w:sz w:val="22"/>
+                <w:szCs w:val="22"/>
+                <w:lang w:eastAsia="ja-JP"/>
+              </w:rPr>
+            </w:pPr>
+            <w:proofErr w:type="spellStart"/>
+            <w:r>
+              <w:rPr>
+                <w:color w:val="000000"/>
+                <w:sz w:val="22"/>
+                <w:szCs w:val="22"/>
+                <w:lang w:eastAsia="ja-JP"/>
+              </w:rPr>
+              <w:t>TipoDispositivo</w:t>
+            </w:r>
+            <w:proofErr w:type="spellEnd"/>
+            <w:r>
+              <w:rPr>
+                <w:color w:val="000000"/>
+                <w:sz w:val="22"/>
+                <w:szCs w:val="22"/>
+                <w:lang w:eastAsia="ja-JP"/>
+              </w:rPr>
+              <w:t>("laptop");</w:t>
+            </w:r>
+          </w:p>
+          <w:p>
+            <w:pPr>
+              <w:rPr>
+                <w:color w:val="000000"/>
+                <w:sz w:val="22"/>
+                <w:szCs w:val="22"/>
+                <w:lang w:eastAsia="ja-JP"/>
+              </w:rPr>
+            </w:pPr>
+            <w:r>
+              <w:rPr>
+                <w:color w:val="000000"/>
+                <w:sz w:val="22"/>
+                <w:szCs w:val="22"/>
+                <w:lang w:eastAsia="ja-JP"/>
+              </w:rPr>
+              <w:t xml:space="preserve">  </w:t>
+            </w:r>
+            <w:proofErr w:type="spellStart"/>
+            <w:proofErr w:type="gramStart"/>
+            <w:r>
+              <w:rPr>
+                <w:color w:val="000000"/>
+                <w:sz w:val="22"/>
+                <w:szCs w:val="22"/>
+                <w:lang w:eastAsia="ja-JP"/>
+              </w:rPr>
+              <w:t>FechaAdquisicion</w:t>
+            </w:r>
+            <w:proofErr w:type="spellEnd"/>
+            <w:r>
+              <w:rPr>
+                <w:color w:val="000000"/>
+                <w:sz w:val="22"/>
+                <w:szCs w:val="22"/>
+                <w:lang w:eastAsia="ja-JP"/>
+              </w:rPr>
+              <w:t>(</w:t>
+            </w:r>
+            <w:proofErr w:type="gramEnd"/>
+            <w:r>
+              <w:rPr>
+                <w:color w:val="000000"/>
+                <w:sz w:val="22"/>
+                <w:szCs w:val="22"/>
+                <w:lang w:eastAsia="ja-JP"/>
+              </w:rPr>
+              <w:t>"2017-01-02")</w:t>
+            </w:r>
+          </w:p>
+          <w:p>
+            <w:pPr>
+              <w:rPr>
+                <w:color w:val="000000"/>
+                <w:sz w:val="22"/>
+                <w:szCs w:val="22"/>
+                <w:lang w:eastAsia="ja-JP"/>
+              </w:rPr>
+            </w:pPr>
+            <w:proofErr w:type="spellStart"/>
+            <w:proofErr w:type="gramStart"/>
+            <w:r>
+              <w:rPr>
+                <w:color w:val="000000"/>
+                <w:sz w:val="22"/>
+                <w:szCs w:val="22"/>
+                <w:lang w:eastAsia="ja-JP"/>
+              </w:rPr>
+              <w:t>NumeroSerie</w:t>
+            </w:r>
+            <w:proofErr w:type="spellEnd"/>
+            <w:r>
+              <w:rPr>
+                <w:color w:val="000000"/>
+                <w:sz w:val="22"/>
+                <w:szCs w:val="22"/>
+                <w:lang w:eastAsia="ja-JP"/>
+              </w:rPr>
+              <w:t>(</w:t>
+            </w:r>
+            <w:proofErr w:type="gramEnd"/>
+            <w:r>
+              <w:rPr>
+                <w:color w:val="000000"/>
+                <w:sz w:val="22"/>
+                <w:szCs w:val="22"/>
+                <w:lang w:eastAsia="ja-JP"/>
+              </w:rPr>
+              <w:t>12345);</w:t>
+            </w:r>
+          </w:p>
+        </w:tc>
+        <w:tc>
+          <w:tcPr>
+            <w:tcW w:w="0" w:type="auto"/>
+            <w:tcBorders>
+              <w:top w:val="single" w:sz="4" w:space="0" w:color="00000A"/>
+              <w:left w:val="single" w:sz="4" w:space="0" w:color="00000A"/>
+              <w:bottom w:val="single" w:sz="4" w:space="0" w:color="00000A"/>
+              <w:right w:val="single" w:sz="4" w:space="0" w:color="00000A"/>
+            </w:tcBorders>
+            <w:vAlign w:val="center"/>
+          </w:tcPr>
+          <w:p>
+            <w:pPr>
+              <w:rPr>
+                <w:color w:val="000000"/>
+                <w:sz w:val="22"/>
+                <w:szCs w:val="22"/>
+                <w:lang w:eastAsia="ja-JP"/>
+              </w:rPr>
+            </w:pPr>
+            <w:r>
+              <w:rPr>
+                <w:color w:val="000000"/>
+                <w:sz w:val="22"/>
+                <w:szCs w:val="22"/>
+                <w:lang w:eastAsia="ja-JP"/>
+              </w:rPr>
+              <w:t>Existen datos en la DB</w:t>
+            </w:r>
+          </w:p>
+        </w:tc>
+        <w:tc>
+          <w:tcPr>
+            <w:tcW w:w="0" w:type="auto"/>
+            <w:tcBorders>
+              <w:top w:val="single" w:sz="4" w:space="0" w:color="00000A"/>
+              <w:left w:val="single" w:sz="4" w:space="0" w:color="00000A"/>
+              <w:bottom w:val="single" w:sz="4" w:space="0" w:color="00000A"/>
+              <w:right w:val="single" w:sz="4" w:space="0" w:color="00000A"/>
+            </w:tcBorders>
+            <w:vAlign w:val="center"/>
+          </w:tcPr>
+          <w:p>
+            <w:pPr>
+              <w:rPr>
+                <w:color w:val="000000"/>
+                <w:sz w:val="22"/>
+                <w:szCs w:val="22"/>
+                <w:lang w:val="en-US" w:eastAsia="ja-JP"/>
+              </w:rPr>
+            </w:pPr>
+            <w:r>
+              <w:rPr>
+                <w:color w:val="000000"/>
+                <w:sz w:val="22"/>
+                <w:szCs w:val="22"/>
+                <w:lang w:val="en-US" w:eastAsia="ja-JP"/>
+              </w:rPr>
+              <w:t>true</w:t>
+            </w:r>
+          </w:p>
+        </w:tc>
+        <w:tc>
+          <w:tcPr>
+            <w:tcW w:w="0" w:type="auto"/>
+            <w:tcBorders>
+              <w:top w:val="single" w:sz="4" w:space="0" w:color="00000A"/>
+              <w:left w:val="single" w:sz="4" w:space="0" w:color="00000A"/>
+              <w:bottom w:val="single" w:sz="4" w:space="0" w:color="00000A"/>
+              <w:right w:val="single" w:sz="4" w:space="0" w:color="00000A"/>
+            </w:tcBorders>
+            <w:vAlign w:val="center"/>
+          </w:tcPr>
+          <w:p>
+            <w:pPr>
+              <w:rPr>
+                <w:color w:val="000000"/>
+                <w:sz w:val="22"/>
+                <w:szCs w:val="22"/>
+                <w:lang w:eastAsia="ja-JP"/>
+              </w:rPr>
+            </w:pPr>
+            <w:r>
+              <w:rPr>
+                <w:color w:val="000000"/>
+                <w:sz w:val="22"/>
+                <w:szCs w:val="22"/>
+                <w:lang w:eastAsia="ja-JP"/>
+              </w:rPr>
+              <w:t>Muestra los datos disponibles</w:t>
+            </w:r>
+          </w:p>
+        </w:tc>
+        <w:tc>
+          <w:tcPr>
+            <w:tcW w:w="0" w:type="auto"/>
+            <w:tcBorders>
+              <w:top w:val="single" w:sz="4" w:space="0" w:color="00000A"/>
+              <w:left w:val="single" w:sz="4" w:space="0" w:color="00000A"/>
+              <w:bottom w:val="single" w:sz="4" w:space="0" w:color="00000A"/>
+              <w:right w:val="single" w:sz="4" w:space="0" w:color="00000A"/>
+            </w:tcBorders>
+            <w:vAlign w:val="center"/>
+          </w:tcPr>
+          <w:p>
+            <w:pPr>
+              <w:rPr>
+                <w:color w:val="000000"/>
+                <w:sz w:val="22"/>
+                <w:szCs w:val="22"/>
+                <w:lang w:eastAsia="ja-JP"/>
+              </w:rPr>
+            </w:pPr>
+            <w:r>
+              <w:rPr>
+                <w:color w:val="000000"/>
+                <w:sz w:val="22"/>
+                <w:szCs w:val="22"/>
+                <w:lang w:eastAsia="ja-JP"/>
+              </w:rPr>
+              <w:t>satisfactorio</w:t>
+            </w:r>
           </w:p>
         </w:tc>
       </w:tr>
@@ -3311,357 +3848,49 @@
         </w:trPr>
         <w:tc>
           <w:tcPr>
-            <w:tcW w:w="0" w:type="auto"/>
-            <w:tcBorders>
-              <w:top w:val="single" w:sz="4" w:space="0" w:color="00000A"/>
-              <w:left w:val="single" w:sz="4" w:space="0" w:color="00000A"/>
-              <w:bottom w:val="single" w:sz="4" w:space="0" w:color="00000A"/>
-              <w:right w:val="single" w:sz="4" w:space="0" w:color="00000A"/>
-            </w:tcBorders>
-            <w:vAlign w:val="center"/>
-          </w:tcPr>
-          <w:p>
-            <w:pPr>
-              <w:rPr>
-                <w:color w:val="000000"/>
-                <w:sz w:val="22"/>
-                <w:szCs w:val="22"/>
-                <w:lang w:eastAsia="ja-JP"/>
-              </w:rPr>
-            </w:pPr>
-            <w:proofErr w:type="spellStart"/>
-            <w:r>
-              <w:rPr>
-                <w:color w:val="000000"/>
-                <w:sz w:val="22"/>
-                <w:szCs w:val="22"/>
-                <w:lang w:eastAsia="ja-JP"/>
-              </w:rPr>
-              <w:t>NoInventarioUv</w:t>
-            </w:r>
-            <w:proofErr w:type="spellEnd"/>
-            <w:r>
-              <w:rPr>
-                <w:color w:val="000000"/>
-                <w:sz w:val="22"/>
-                <w:szCs w:val="22"/>
-                <w:lang w:eastAsia="ja-JP"/>
-              </w:rPr>
-              <w:t>("H001");</w:t>
-            </w:r>
-          </w:p>
-          <w:p>
-            <w:pPr>
-              <w:rPr>
-                <w:color w:val="000000"/>
-                <w:sz w:val="22"/>
-                <w:szCs w:val="22"/>
-                <w:lang w:eastAsia="ja-JP"/>
-              </w:rPr>
-            </w:pPr>
-            <w:r>
-              <w:rPr>
-                <w:color w:val="000000"/>
-                <w:sz w:val="22"/>
-                <w:szCs w:val="22"/>
-                <w:lang w:eastAsia="ja-JP"/>
-              </w:rPr>
-              <w:t>Marca("Dell");</w:t>
-            </w:r>
-          </w:p>
-          <w:p>
-            <w:pPr>
-              <w:rPr>
-                <w:color w:val="000000"/>
-                <w:sz w:val="22"/>
-                <w:szCs w:val="22"/>
-                <w:lang w:eastAsia="ja-JP"/>
-              </w:rPr>
-            </w:pPr>
-            <w:r>
-              <w:rPr>
-                <w:color w:val="000000"/>
-                <w:sz w:val="22"/>
-                <w:szCs w:val="22"/>
-                <w:lang w:eastAsia="ja-JP"/>
-              </w:rPr>
-              <w:t>Modelo("</w:t>
-            </w:r>
-            <w:proofErr w:type="spellStart"/>
-            <w:r>
-              <w:rPr>
-                <w:color w:val="000000"/>
-                <w:sz w:val="22"/>
-                <w:szCs w:val="22"/>
-                <w:lang w:eastAsia="ja-JP"/>
-              </w:rPr>
-              <w:t>mini-lp</w:t>
-            </w:r>
-            <w:proofErr w:type="spellEnd"/>
-            <w:r>
-              <w:rPr>
-                <w:color w:val="000000"/>
-                <w:sz w:val="22"/>
-                <w:szCs w:val="22"/>
-                <w:lang w:eastAsia="ja-JP"/>
-              </w:rPr>
-              <w:t>");</w:t>
-            </w:r>
-          </w:p>
-          <w:p>
-            <w:pPr>
-              <w:rPr>
-                <w:color w:val="000000"/>
-                <w:sz w:val="22"/>
-                <w:szCs w:val="22"/>
-                <w:lang w:eastAsia="ja-JP"/>
-              </w:rPr>
-            </w:pPr>
-            <w:r>
-              <w:rPr>
-                <w:color w:val="000000"/>
-                <w:sz w:val="22"/>
-                <w:szCs w:val="22"/>
-                <w:lang w:eastAsia="ja-JP"/>
-              </w:rPr>
-              <w:t>Estado("disponible");</w:t>
-            </w:r>
-          </w:p>
-          <w:p>
-            <w:pPr>
-              <w:rPr>
-                <w:color w:val="000000"/>
-                <w:sz w:val="22"/>
-                <w:szCs w:val="22"/>
-                <w:lang w:eastAsia="ja-JP"/>
-              </w:rPr>
-            </w:pPr>
-            <w:proofErr w:type="spellStart"/>
-            <w:r>
-              <w:rPr>
-                <w:color w:val="000000"/>
-                <w:sz w:val="22"/>
-                <w:szCs w:val="22"/>
-                <w:lang w:eastAsia="ja-JP"/>
-              </w:rPr>
-              <w:t>TipoDispositivo</w:t>
-            </w:r>
-            <w:proofErr w:type="spellEnd"/>
-            <w:r>
-              <w:rPr>
-                <w:color w:val="000000"/>
-                <w:sz w:val="22"/>
-                <w:szCs w:val="22"/>
-                <w:lang w:eastAsia="ja-JP"/>
-              </w:rPr>
-              <w:t>("laptop");</w:t>
-            </w:r>
-          </w:p>
-          <w:p>
-            <w:pPr>
-              <w:rPr>
-                <w:color w:val="000000"/>
-                <w:sz w:val="22"/>
-                <w:szCs w:val="22"/>
-                <w:lang w:eastAsia="ja-JP"/>
-              </w:rPr>
-            </w:pPr>
-            <w:r>
-              <w:rPr>
-                <w:color w:val="000000"/>
-                <w:sz w:val="22"/>
-                <w:szCs w:val="22"/>
-                <w:lang w:eastAsia="ja-JP"/>
-              </w:rPr>
-              <w:t xml:space="preserve">  </w:t>
-            </w:r>
-            <w:proofErr w:type="spellStart"/>
-            <w:proofErr w:type="gramStart"/>
-            <w:r>
-              <w:rPr>
-                <w:color w:val="000000"/>
-                <w:sz w:val="22"/>
-                <w:szCs w:val="22"/>
-                <w:lang w:eastAsia="ja-JP"/>
-              </w:rPr>
-              <w:t>FechaAdquisicion</w:t>
-            </w:r>
-            <w:proofErr w:type="spellEnd"/>
-            <w:r>
-              <w:rPr>
-                <w:color w:val="000000"/>
-                <w:sz w:val="22"/>
-                <w:szCs w:val="22"/>
-                <w:lang w:eastAsia="ja-JP"/>
-              </w:rPr>
-              <w:t>(</w:t>
-            </w:r>
-            <w:proofErr w:type="gramEnd"/>
-            <w:r>
-              <w:rPr>
-                <w:color w:val="000000"/>
-                <w:sz w:val="22"/>
-                <w:szCs w:val="22"/>
-                <w:lang w:eastAsia="ja-JP"/>
-              </w:rPr>
-              <w:t>"2017-01-02")</w:t>
-            </w:r>
-          </w:p>
-          <w:p>
-            <w:pPr>
-              <w:rPr>
-                <w:color w:val="000000"/>
-                <w:sz w:val="22"/>
-                <w:szCs w:val="22"/>
-                <w:lang w:eastAsia="ja-JP"/>
-              </w:rPr>
-            </w:pPr>
-            <w:proofErr w:type="spellStart"/>
-            <w:proofErr w:type="gramStart"/>
-            <w:r>
-              <w:rPr>
-                <w:color w:val="000000"/>
-                <w:sz w:val="22"/>
-                <w:szCs w:val="22"/>
-                <w:lang w:eastAsia="ja-JP"/>
-              </w:rPr>
-              <w:t>NumeroSerie</w:t>
-            </w:r>
-            <w:proofErr w:type="spellEnd"/>
-            <w:r>
-              <w:rPr>
-                <w:color w:val="000000"/>
-                <w:sz w:val="22"/>
-                <w:szCs w:val="22"/>
-                <w:lang w:eastAsia="ja-JP"/>
-              </w:rPr>
-              <w:t>(</w:t>
-            </w:r>
-            <w:proofErr w:type="gramEnd"/>
-            <w:r>
-              <w:rPr>
-                <w:color w:val="000000"/>
-                <w:sz w:val="22"/>
-                <w:szCs w:val="22"/>
-                <w:lang w:eastAsia="ja-JP"/>
-              </w:rPr>
-              <w:t>12345);</w:t>
-            </w:r>
-          </w:p>
-        </w:tc>
-        <w:tc>
-          <w:tcPr>
-            <w:tcW w:w="0" w:type="auto"/>
-            <w:tcBorders>
-              <w:top w:val="single" w:sz="4" w:space="0" w:color="00000A"/>
-              <w:left w:val="single" w:sz="4" w:space="0" w:color="00000A"/>
-              <w:bottom w:val="single" w:sz="4" w:space="0" w:color="00000A"/>
-              <w:right w:val="single" w:sz="4" w:space="0" w:color="00000A"/>
-            </w:tcBorders>
-            <w:vAlign w:val="center"/>
-          </w:tcPr>
-          <w:p>
-            <w:pPr>
-              <w:rPr>
-                <w:color w:val="000000"/>
-                <w:sz w:val="22"/>
-                <w:szCs w:val="22"/>
-                <w:lang w:eastAsia="ja-JP"/>
-              </w:rPr>
-            </w:pPr>
-          </w:p>
-        </w:tc>
-        <w:tc>
-          <w:tcPr>
-            <w:tcW w:w="0" w:type="auto"/>
-            <w:tcBorders>
-              <w:top w:val="single" w:sz="4" w:space="0" w:color="00000A"/>
-              <w:left w:val="single" w:sz="4" w:space="0" w:color="00000A"/>
-              <w:bottom w:val="single" w:sz="4" w:space="0" w:color="00000A"/>
-              <w:right w:val="single" w:sz="4" w:space="0" w:color="00000A"/>
-            </w:tcBorders>
-            <w:vAlign w:val="center"/>
-          </w:tcPr>
-          <w:p>
-            <w:pPr>
-              <w:rPr>
-                <w:color w:val="000000"/>
-                <w:sz w:val="22"/>
-                <w:szCs w:val="22"/>
-                <w:lang w:val="en-US" w:eastAsia="ja-JP"/>
-              </w:rPr>
-            </w:pPr>
-            <w:r>
-              <w:rPr>
-                <w:color w:val="000000"/>
-                <w:sz w:val="22"/>
-                <w:szCs w:val="22"/>
-                <w:lang w:val="en-US" w:eastAsia="ja-JP"/>
-              </w:rPr>
-              <w:t>true</w:t>
-            </w:r>
-          </w:p>
-        </w:tc>
-        <w:tc>
-          <w:tcPr>
-            <w:tcW w:w="0" w:type="auto"/>
-            <w:tcBorders>
-              <w:top w:val="single" w:sz="4" w:space="0" w:color="00000A"/>
-              <w:left w:val="single" w:sz="4" w:space="0" w:color="00000A"/>
-              <w:bottom w:val="single" w:sz="4" w:space="0" w:color="00000A"/>
-              <w:right w:val="single" w:sz="4" w:space="0" w:color="00000A"/>
-            </w:tcBorders>
-            <w:vAlign w:val="center"/>
-          </w:tcPr>
-          <w:p>
-            <w:pPr>
-              <w:rPr>
-                <w:color w:val="000000"/>
-                <w:sz w:val="22"/>
-                <w:szCs w:val="22"/>
-                <w:lang w:eastAsia="ja-JP"/>
-              </w:rPr>
-            </w:pPr>
-            <w:r>
-              <w:rPr>
-                <w:color w:val="000000"/>
-                <w:sz w:val="22"/>
-                <w:szCs w:val="22"/>
-                <w:lang w:eastAsia="ja-JP"/>
-              </w:rPr>
-              <w:t>Muestra los datos disponibles</w:t>
-            </w:r>
-          </w:p>
-        </w:tc>
-        <w:tc>
-          <w:tcPr>
-            <w:tcW w:w="0" w:type="auto"/>
-            <w:tcBorders>
-              <w:top w:val="single" w:sz="4" w:space="0" w:color="00000A"/>
-              <w:left w:val="single" w:sz="4" w:space="0" w:color="00000A"/>
-              <w:bottom w:val="single" w:sz="4" w:space="0" w:color="00000A"/>
-              <w:right w:val="single" w:sz="4" w:space="0" w:color="00000A"/>
-            </w:tcBorders>
-            <w:vAlign w:val="center"/>
-          </w:tcPr>
-          <w:p>
-            <w:pPr>
-              <w:rPr>
-                <w:color w:val="000000"/>
-                <w:sz w:val="22"/>
-                <w:szCs w:val="22"/>
-                <w:lang w:eastAsia="ja-JP"/>
-              </w:rPr>
-            </w:pPr>
-            <w:r>
-              <w:rPr>
-                <w:color w:val="000000"/>
-                <w:sz w:val="22"/>
-                <w:szCs w:val="22"/>
-                <w:lang w:eastAsia="ja-JP"/>
-              </w:rPr>
-              <w:t>satisfactorio</w:t>
-            </w:r>
+            <w:tcW w:w="8828" w:type="dxa"/>
+            <w:gridSpan w:val="5"/>
+            <w:tcBorders>
+              <w:top w:val="single" w:sz="4" w:space="0" w:color="00000A"/>
+              <w:left w:val="single" w:sz="4" w:space="0" w:color="00000A"/>
+              <w:bottom w:val="single" w:sz="4" w:space="0" w:color="00000A"/>
+              <w:right w:val="single" w:sz="4" w:space="0" w:color="00000A"/>
+            </w:tcBorders>
+            <w:vAlign w:val="center"/>
+          </w:tcPr>
+          <w:p>
+            <w:pPr>
+              <w:jc w:val="center"/>
+              <w:rPr>
+                <w:color w:val="000000"/>
+                <w:sz w:val="22"/>
+                <w:szCs w:val="22"/>
+                <w:lang w:eastAsia="ja-JP"/>
+              </w:rPr>
+            </w:pPr>
+          </w:p>
+          <w:p>
+            <w:pPr>
+              <w:jc w:val="center"/>
+              <w:rPr>
+                <w:color w:val="000000"/>
+                <w:sz w:val="22"/>
+                <w:szCs w:val="22"/>
+                <w:lang w:eastAsia="ja-JP"/>
+              </w:rPr>
+            </w:pPr>
+            <w:proofErr w:type="spellStart"/>
+            <w:r>
+              <w:rPr>
+                <w:color w:val="000000"/>
+                <w:sz w:val="22"/>
+                <w:szCs w:val="22"/>
+                <w:lang w:eastAsia="ja-JP"/>
+              </w:rPr>
+              <w:lastRenderedPageBreak/>
+              <w:t>testBuscarHardwareCorrectamente</w:t>
+            </w:r>
+            <w:proofErr w:type="spellEnd"/>
           </w:p>
         </w:tc>
       </w:tr>
@@ -3671,37 +3900,407 @@
         </w:trPr>
         <w:tc>
           <w:tcPr>
-            <w:tcW w:w="8828" w:type="dxa"/>
-            <w:gridSpan w:val="5"/>
-            <w:tcBorders>
-              <w:top w:val="single" w:sz="4" w:space="0" w:color="00000A"/>
-              <w:left w:val="single" w:sz="4" w:space="0" w:color="00000A"/>
-              <w:bottom w:val="single" w:sz="4" w:space="0" w:color="00000A"/>
-              <w:right w:val="single" w:sz="4" w:space="0" w:color="00000A"/>
-            </w:tcBorders>
-            <w:vAlign w:val="center"/>
-          </w:tcPr>
-          <w:p>
-            <w:pPr>
-              <w:jc w:val="center"/>
-              <w:rPr>
-                <w:color w:val="000000"/>
-                <w:sz w:val="22"/>
-                <w:szCs w:val="22"/>
-                <w:lang w:eastAsia="ja-JP"/>
-              </w:rPr>
-            </w:pPr>
-            <w:proofErr w:type="spellStart"/>
-            <w:r>
-              <w:rPr>
-                <w:color w:val="000000"/>
-                <w:sz w:val="22"/>
-                <w:szCs w:val="22"/>
-                <w:lang w:eastAsia="ja-JP"/>
-              </w:rPr>
-              <w:t>testBuscarHardwareCorrectamente</w:t>
-            </w:r>
-            <w:proofErr w:type="spellEnd"/>
+            <w:tcW w:w="0" w:type="auto"/>
+            <w:tcBorders>
+              <w:top w:val="single" w:sz="4" w:space="0" w:color="00000A"/>
+              <w:left w:val="single" w:sz="4" w:space="0" w:color="00000A"/>
+              <w:bottom w:val="single" w:sz="4" w:space="0" w:color="00000A"/>
+              <w:right w:val="single" w:sz="4" w:space="0" w:color="00000A"/>
+            </w:tcBorders>
+            <w:vAlign w:val="center"/>
+          </w:tcPr>
+          <w:p>
+            <w:pPr>
+              <w:rPr>
+                <w:color w:val="000000"/>
+                <w:sz w:val="22"/>
+                <w:szCs w:val="22"/>
+                <w:lang w:eastAsia="ja-JP"/>
+              </w:rPr>
+            </w:pPr>
+            <w:proofErr w:type="spellStart"/>
+            <w:r>
+              <w:rPr>
+                <w:color w:val="000000"/>
+                <w:sz w:val="22"/>
+                <w:szCs w:val="22"/>
+                <w:lang w:eastAsia="ja-JP"/>
+              </w:rPr>
+              <w:lastRenderedPageBreak/>
+              <w:t>NoInventarioUv</w:t>
+            </w:r>
+            <w:proofErr w:type="spellEnd"/>
+            <w:r>
+              <w:rPr>
+                <w:color w:val="000000"/>
+                <w:sz w:val="22"/>
+                <w:szCs w:val="22"/>
+                <w:lang w:eastAsia="ja-JP"/>
+              </w:rPr>
+              <w:t>("H001");</w:t>
+            </w:r>
+          </w:p>
+          <w:p>
+            <w:pPr>
+              <w:rPr>
+                <w:color w:val="000000"/>
+                <w:sz w:val="22"/>
+                <w:szCs w:val="22"/>
+                <w:lang w:eastAsia="ja-JP"/>
+              </w:rPr>
+            </w:pPr>
+            <w:r>
+              <w:rPr>
+                <w:color w:val="000000"/>
+                <w:sz w:val="22"/>
+                <w:szCs w:val="22"/>
+                <w:lang w:eastAsia="ja-JP"/>
+              </w:rPr>
+              <w:t>Marca("Dell");</w:t>
+            </w:r>
+          </w:p>
+          <w:p>
+            <w:pPr>
+              <w:rPr>
+                <w:color w:val="000000"/>
+                <w:sz w:val="22"/>
+                <w:szCs w:val="22"/>
+                <w:lang w:eastAsia="ja-JP"/>
+              </w:rPr>
+            </w:pPr>
+            <w:r>
+              <w:rPr>
+                <w:color w:val="000000"/>
+                <w:sz w:val="22"/>
+                <w:szCs w:val="22"/>
+                <w:lang w:eastAsia="ja-JP"/>
+              </w:rPr>
+              <w:t>Modelo("</w:t>
+            </w:r>
+            <w:proofErr w:type="spellStart"/>
+            <w:r>
+              <w:rPr>
+                <w:color w:val="000000"/>
+                <w:sz w:val="22"/>
+                <w:szCs w:val="22"/>
+                <w:lang w:eastAsia="ja-JP"/>
+              </w:rPr>
+              <w:t>mini-lp</w:t>
+            </w:r>
+            <w:proofErr w:type="spellEnd"/>
+            <w:r>
+              <w:rPr>
+                <w:color w:val="000000"/>
+                <w:sz w:val="22"/>
+                <w:szCs w:val="22"/>
+                <w:lang w:eastAsia="ja-JP"/>
+              </w:rPr>
+              <w:t>");</w:t>
+            </w:r>
+          </w:p>
+          <w:p>
+            <w:pPr>
+              <w:rPr>
+                <w:color w:val="000000"/>
+                <w:sz w:val="22"/>
+                <w:szCs w:val="22"/>
+                <w:lang w:eastAsia="ja-JP"/>
+              </w:rPr>
+            </w:pPr>
+            <w:r>
+              <w:rPr>
+                <w:color w:val="000000"/>
+                <w:sz w:val="22"/>
+                <w:szCs w:val="22"/>
+                <w:lang w:eastAsia="ja-JP"/>
+              </w:rPr>
+              <w:t>Estado("</w:t>
+            </w:r>
+            <w:r>
+              <w:rPr>
+                <w:color w:val="000000"/>
+                <w:sz w:val="22"/>
+                <w:szCs w:val="22"/>
+                <w:lang w:eastAsia="ja-JP"/>
+              </w:rPr>
+              <w:t>prestado</w:t>
+            </w:r>
+            <w:r>
+              <w:rPr>
+                <w:color w:val="000000"/>
+                <w:sz w:val="22"/>
+                <w:szCs w:val="22"/>
+                <w:lang w:eastAsia="ja-JP"/>
+              </w:rPr>
+              <w:t>");</w:t>
+            </w:r>
+          </w:p>
+          <w:p>
+            <w:pPr>
+              <w:rPr>
+                <w:color w:val="000000"/>
+                <w:sz w:val="22"/>
+                <w:szCs w:val="22"/>
+                <w:lang w:eastAsia="ja-JP"/>
+              </w:rPr>
+            </w:pPr>
+            <w:proofErr w:type="spellStart"/>
+            <w:r>
+              <w:rPr>
+                <w:color w:val="000000"/>
+                <w:sz w:val="22"/>
+                <w:szCs w:val="22"/>
+                <w:lang w:eastAsia="ja-JP"/>
+              </w:rPr>
+              <w:t>TipoDispositivo</w:t>
+            </w:r>
+            <w:proofErr w:type="spellEnd"/>
+            <w:r>
+              <w:rPr>
+                <w:color w:val="000000"/>
+                <w:sz w:val="22"/>
+                <w:szCs w:val="22"/>
+                <w:lang w:eastAsia="ja-JP"/>
+              </w:rPr>
+              <w:t>("laptop");</w:t>
+            </w:r>
+          </w:p>
+          <w:p>
+            <w:pPr>
+              <w:rPr>
+                <w:color w:val="000000"/>
+                <w:sz w:val="22"/>
+                <w:szCs w:val="22"/>
+                <w:lang w:eastAsia="ja-JP"/>
+              </w:rPr>
+            </w:pPr>
+            <w:r>
+              <w:rPr>
+                <w:color w:val="000000"/>
+                <w:sz w:val="22"/>
+                <w:szCs w:val="22"/>
+                <w:lang w:eastAsia="ja-JP"/>
+              </w:rPr>
+              <w:t xml:space="preserve">  </w:t>
+            </w:r>
+            <w:proofErr w:type="spellStart"/>
+            <w:proofErr w:type="gramStart"/>
+            <w:r>
+              <w:rPr>
+                <w:color w:val="000000"/>
+                <w:sz w:val="22"/>
+                <w:szCs w:val="22"/>
+                <w:lang w:eastAsia="ja-JP"/>
+              </w:rPr>
+              <w:t>FechaAdquisicion</w:t>
+            </w:r>
+            <w:proofErr w:type="spellEnd"/>
+            <w:r>
+              <w:rPr>
+                <w:color w:val="000000"/>
+                <w:sz w:val="22"/>
+                <w:szCs w:val="22"/>
+                <w:lang w:eastAsia="ja-JP"/>
+              </w:rPr>
+              <w:t>(</w:t>
+            </w:r>
+            <w:proofErr w:type="gramEnd"/>
+            <w:r>
+              <w:rPr>
+                <w:color w:val="000000"/>
+                <w:sz w:val="22"/>
+                <w:szCs w:val="22"/>
+                <w:lang w:eastAsia="ja-JP"/>
+              </w:rPr>
+              <w:t>"2017-01-02")</w:t>
+            </w:r>
+          </w:p>
+          <w:p>
+            <w:pPr>
+              <w:rPr>
+                <w:color w:val="000000"/>
+                <w:sz w:val="22"/>
+                <w:szCs w:val="22"/>
+                <w:lang w:eastAsia="ja-JP"/>
+              </w:rPr>
+            </w:pPr>
+            <w:proofErr w:type="spellStart"/>
+            <w:proofErr w:type="gramStart"/>
+            <w:r>
+              <w:rPr>
+                <w:color w:val="000000"/>
+                <w:sz w:val="22"/>
+                <w:szCs w:val="22"/>
+                <w:lang w:eastAsia="ja-JP"/>
+              </w:rPr>
+              <w:t>NumeroSerie</w:t>
+            </w:r>
+            <w:proofErr w:type="spellEnd"/>
+            <w:r>
+              <w:rPr>
+                <w:color w:val="000000"/>
+                <w:sz w:val="22"/>
+                <w:szCs w:val="22"/>
+                <w:lang w:eastAsia="ja-JP"/>
+              </w:rPr>
+              <w:t>(</w:t>
+            </w:r>
+            <w:proofErr w:type="gramEnd"/>
+            <w:r>
+              <w:rPr>
+                <w:color w:val="000000"/>
+                <w:sz w:val="22"/>
+                <w:szCs w:val="22"/>
+                <w:lang w:eastAsia="ja-JP"/>
+              </w:rPr>
+              <w:t>12345);</w:t>
+            </w:r>
+          </w:p>
+        </w:tc>
+        <w:tc>
+          <w:tcPr>
+            <w:tcW w:w="0" w:type="auto"/>
+            <w:tcBorders>
+              <w:top w:val="single" w:sz="4" w:space="0" w:color="00000A"/>
+              <w:left w:val="single" w:sz="4" w:space="0" w:color="00000A"/>
+              <w:bottom w:val="single" w:sz="4" w:space="0" w:color="00000A"/>
+              <w:right w:val="single" w:sz="4" w:space="0" w:color="00000A"/>
+            </w:tcBorders>
+            <w:vAlign w:val="center"/>
+          </w:tcPr>
+          <w:p>
+            <w:pPr>
+              <w:rPr>
+                <w:color w:val="000000"/>
+                <w:sz w:val="22"/>
+                <w:szCs w:val="22"/>
+                <w:lang w:eastAsia="ja-JP"/>
+              </w:rPr>
+            </w:pPr>
+            <w:proofErr w:type="spellStart"/>
+            <w:r>
+              <w:rPr>
+                <w:color w:val="000000"/>
+                <w:sz w:val="22"/>
+                <w:szCs w:val="22"/>
+                <w:lang w:eastAsia="ja-JP"/>
+              </w:rPr>
+              <w:t>Noinventrioesperado</w:t>
+            </w:r>
+            <w:proofErr w:type="spellEnd"/>
+            <w:r>
+              <w:rPr>
+                <w:color w:val="000000"/>
+                <w:sz w:val="22"/>
+                <w:szCs w:val="22"/>
+                <w:lang w:eastAsia="ja-JP"/>
+              </w:rPr>
+              <w:t xml:space="preserve"> = H001</w:t>
+            </w:r>
+          </w:p>
+        </w:tc>
+        <w:tc>
+          <w:tcPr>
+            <w:tcW w:w="0" w:type="auto"/>
+            <w:tcBorders>
+              <w:top w:val="single" w:sz="4" w:space="0" w:color="00000A"/>
+              <w:left w:val="single" w:sz="4" w:space="0" w:color="00000A"/>
+              <w:bottom w:val="single" w:sz="4" w:space="0" w:color="00000A"/>
+              <w:right w:val="single" w:sz="4" w:space="0" w:color="00000A"/>
+            </w:tcBorders>
+            <w:vAlign w:val="center"/>
+          </w:tcPr>
+          <w:p>
+            <w:pPr>
+              <w:rPr>
+                <w:color w:val="000000"/>
+                <w:sz w:val="22"/>
+                <w:szCs w:val="22"/>
+                <w:lang w:val="en-US" w:eastAsia="ja-JP"/>
+              </w:rPr>
+            </w:pPr>
+            <w:r>
+              <w:rPr>
+                <w:color w:val="000000"/>
+                <w:sz w:val="22"/>
+                <w:szCs w:val="22"/>
+                <w:lang w:val="en-US" w:eastAsia="ja-JP"/>
+              </w:rPr>
+              <w:t>true</w:t>
+            </w:r>
+          </w:p>
+        </w:tc>
+        <w:tc>
+          <w:tcPr>
+            <w:tcW w:w="0" w:type="auto"/>
+            <w:tcBorders>
+              <w:top w:val="single" w:sz="4" w:space="0" w:color="00000A"/>
+              <w:left w:val="single" w:sz="4" w:space="0" w:color="00000A"/>
+              <w:bottom w:val="single" w:sz="4" w:space="0" w:color="00000A"/>
+              <w:right w:val="single" w:sz="4" w:space="0" w:color="00000A"/>
+            </w:tcBorders>
+            <w:vAlign w:val="center"/>
+          </w:tcPr>
+          <w:p>
+            <w:pPr>
+              <w:rPr>
+                <w:color w:val="000000"/>
+                <w:sz w:val="22"/>
+                <w:szCs w:val="22"/>
+                <w:lang w:eastAsia="ja-JP"/>
+              </w:rPr>
+            </w:pPr>
+            <w:proofErr w:type="spellStart"/>
+            <w:r>
+              <w:rPr>
+                <w:color w:val="000000"/>
+                <w:sz w:val="22"/>
+                <w:szCs w:val="22"/>
+                <w:lang w:eastAsia="ja-JP"/>
+              </w:rPr>
+              <w:t>Duevuelve</w:t>
+            </w:r>
+            <w:proofErr w:type="spellEnd"/>
+            <w:r>
+              <w:rPr>
+                <w:color w:val="000000"/>
+                <w:sz w:val="22"/>
+                <w:szCs w:val="22"/>
+                <w:lang w:eastAsia="ja-JP"/>
+              </w:rPr>
+              <w:t xml:space="preserve"> el registro correspondiente </w:t>
+            </w:r>
+          </w:p>
+        </w:tc>
+        <w:tc>
+          <w:tcPr>
+            <w:tcW w:w="0" w:type="auto"/>
+            <w:tcBorders>
+              <w:top w:val="single" w:sz="4" w:space="0" w:color="00000A"/>
+              <w:left w:val="single" w:sz="4" w:space="0" w:color="00000A"/>
+              <w:bottom w:val="single" w:sz="4" w:space="0" w:color="00000A"/>
+              <w:right w:val="single" w:sz="4" w:space="0" w:color="00000A"/>
+            </w:tcBorders>
+            <w:vAlign w:val="center"/>
+          </w:tcPr>
+          <w:p>
+            <w:pPr>
+              <w:rPr>
+                <w:color w:val="000000"/>
+                <w:sz w:val="22"/>
+                <w:szCs w:val="22"/>
+                <w:lang w:eastAsia="ja-JP"/>
+              </w:rPr>
+            </w:pPr>
+            <w:r>
+              <w:rPr>
+                <w:color w:val="000000"/>
+                <w:sz w:val="22"/>
+                <w:szCs w:val="22"/>
+                <w:lang w:eastAsia="ja-JP"/>
+              </w:rPr>
+              <w:t>satisfactorio</w:t>
+            </w:r>
           </w:p>
         </w:tc>
       </w:tr>
@@ -3712,389 +4311,36 @@
         <w:tc>
           <w:tcPr>
             <w:tcW w:w="0" w:type="auto"/>
-            <w:tcBorders>
-              <w:top w:val="single" w:sz="4" w:space="0" w:color="00000A"/>
-              <w:left w:val="single" w:sz="4" w:space="0" w:color="00000A"/>
-              <w:bottom w:val="single" w:sz="4" w:space="0" w:color="00000A"/>
-              <w:right w:val="single" w:sz="4" w:space="0" w:color="00000A"/>
-            </w:tcBorders>
-            <w:vAlign w:val="center"/>
-          </w:tcPr>
-          <w:p>
-            <w:pPr>
-              <w:rPr>
-                <w:color w:val="000000"/>
-                <w:sz w:val="22"/>
-                <w:szCs w:val="22"/>
-                <w:lang w:eastAsia="ja-JP"/>
-              </w:rPr>
-            </w:pPr>
-            <w:proofErr w:type="spellStart"/>
-            <w:r>
-              <w:rPr>
-                <w:color w:val="000000"/>
-                <w:sz w:val="22"/>
-                <w:szCs w:val="22"/>
-                <w:lang w:eastAsia="ja-JP"/>
-              </w:rPr>
-              <w:t>NoInventarioUv</w:t>
-            </w:r>
-            <w:proofErr w:type="spellEnd"/>
-            <w:r>
-              <w:rPr>
-                <w:color w:val="000000"/>
-                <w:sz w:val="22"/>
-                <w:szCs w:val="22"/>
-                <w:lang w:eastAsia="ja-JP"/>
-              </w:rPr>
-              <w:t>("H001");</w:t>
-            </w:r>
-          </w:p>
-          <w:p>
-            <w:pPr>
-              <w:rPr>
-                <w:color w:val="000000"/>
-                <w:sz w:val="22"/>
-                <w:szCs w:val="22"/>
-                <w:lang w:eastAsia="ja-JP"/>
-              </w:rPr>
-            </w:pPr>
-            <w:r>
-              <w:rPr>
-                <w:color w:val="000000"/>
-                <w:sz w:val="22"/>
-                <w:szCs w:val="22"/>
-                <w:lang w:eastAsia="ja-JP"/>
-              </w:rPr>
-              <w:t>Marca("Dell");</w:t>
-            </w:r>
-          </w:p>
-          <w:p>
-            <w:pPr>
-              <w:rPr>
-                <w:color w:val="000000"/>
-                <w:sz w:val="22"/>
-                <w:szCs w:val="22"/>
-                <w:lang w:eastAsia="ja-JP"/>
-              </w:rPr>
-            </w:pPr>
-            <w:r>
-              <w:rPr>
-                <w:color w:val="000000"/>
-                <w:sz w:val="22"/>
-                <w:szCs w:val="22"/>
-                <w:lang w:eastAsia="ja-JP"/>
-              </w:rPr>
-              <w:t>Modelo("</w:t>
-            </w:r>
-            <w:proofErr w:type="spellStart"/>
-            <w:r>
-              <w:rPr>
-                <w:color w:val="000000"/>
-                <w:sz w:val="22"/>
-                <w:szCs w:val="22"/>
-                <w:lang w:eastAsia="ja-JP"/>
-              </w:rPr>
-              <w:t>mini-lp</w:t>
-            </w:r>
-            <w:proofErr w:type="spellEnd"/>
-            <w:r>
-              <w:rPr>
-                <w:color w:val="000000"/>
-                <w:sz w:val="22"/>
-                <w:szCs w:val="22"/>
-                <w:lang w:eastAsia="ja-JP"/>
-              </w:rPr>
-              <w:t>");</w:t>
-            </w:r>
-          </w:p>
-          <w:p>
-            <w:pPr>
-              <w:rPr>
-                <w:color w:val="000000"/>
-                <w:sz w:val="22"/>
-                <w:szCs w:val="22"/>
-                <w:lang w:eastAsia="ja-JP"/>
-              </w:rPr>
-            </w:pPr>
-            <w:r>
-              <w:rPr>
-                <w:color w:val="000000"/>
-                <w:sz w:val="22"/>
-                <w:szCs w:val="22"/>
-                <w:lang w:eastAsia="ja-JP"/>
-              </w:rPr>
-              <w:t>Estado("disponible");</w:t>
-            </w:r>
-          </w:p>
-          <w:p>
-            <w:pPr>
-              <w:rPr>
-                <w:color w:val="000000"/>
-                <w:sz w:val="22"/>
-                <w:szCs w:val="22"/>
-                <w:lang w:eastAsia="ja-JP"/>
-              </w:rPr>
-            </w:pPr>
-            <w:proofErr w:type="spellStart"/>
-            <w:r>
-              <w:rPr>
-                <w:color w:val="000000"/>
-                <w:sz w:val="22"/>
-                <w:szCs w:val="22"/>
-                <w:lang w:eastAsia="ja-JP"/>
-              </w:rPr>
-              <w:lastRenderedPageBreak/>
-              <w:t>TipoDispositivo</w:t>
-            </w:r>
-            <w:proofErr w:type="spellEnd"/>
-            <w:r>
-              <w:rPr>
-                <w:color w:val="000000"/>
-                <w:sz w:val="22"/>
-                <w:szCs w:val="22"/>
-                <w:lang w:eastAsia="ja-JP"/>
-              </w:rPr>
-              <w:t>("laptop");</w:t>
-            </w:r>
-          </w:p>
-          <w:p>
-            <w:pPr>
-              <w:rPr>
-                <w:color w:val="000000"/>
-                <w:sz w:val="22"/>
-                <w:szCs w:val="22"/>
-                <w:lang w:eastAsia="ja-JP"/>
-              </w:rPr>
-            </w:pPr>
-            <w:r>
-              <w:rPr>
-                <w:color w:val="000000"/>
-                <w:sz w:val="22"/>
-                <w:szCs w:val="22"/>
-                <w:lang w:eastAsia="ja-JP"/>
-              </w:rPr>
-              <w:t xml:space="preserve">  </w:t>
-            </w:r>
-            <w:proofErr w:type="spellStart"/>
-            <w:proofErr w:type="gramStart"/>
-            <w:r>
-              <w:rPr>
-                <w:color w:val="000000"/>
-                <w:sz w:val="22"/>
-                <w:szCs w:val="22"/>
-                <w:lang w:eastAsia="ja-JP"/>
-              </w:rPr>
-              <w:t>FechaAdquisicion</w:t>
-            </w:r>
-            <w:proofErr w:type="spellEnd"/>
-            <w:r>
-              <w:rPr>
-                <w:color w:val="000000"/>
-                <w:sz w:val="22"/>
-                <w:szCs w:val="22"/>
-                <w:lang w:eastAsia="ja-JP"/>
-              </w:rPr>
-              <w:t>(</w:t>
-            </w:r>
-            <w:proofErr w:type="gramEnd"/>
-            <w:r>
-              <w:rPr>
-                <w:color w:val="000000"/>
-                <w:sz w:val="22"/>
-                <w:szCs w:val="22"/>
-                <w:lang w:eastAsia="ja-JP"/>
-              </w:rPr>
-              <w:t>"2017-01-02")</w:t>
-            </w:r>
-          </w:p>
-          <w:p>
-            <w:pPr>
-              <w:rPr>
-                <w:color w:val="000000"/>
-                <w:sz w:val="22"/>
-                <w:szCs w:val="22"/>
-                <w:lang w:eastAsia="ja-JP"/>
-              </w:rPr>
-            </w:pPr>
-            <w:proofErr w:type="spellStart"/>
-            <w:proofErr w:type="gramStart"/>
-            <w:r>
-              <w:rPr>
-                <w:color w:val="000000"/>
-                <w:sz w:val="22"/>
-                <w:szCs w:val="22"/>
-                <w:lang w:eastAsia="ja-JP"/>
-              </w:rPr>
-              <w:t>NumeroSerie</w:t>
-            </w:r>
-            <w:proofErr w:type="spellEnd"/>
-            <w:r>
-              <w:rPr>
-                <w:color w:val="000000"/>
-                <w:sz w:val="22"/>
-                <w:szCs w:val="22"/>
-                <w:lang w:eastAsia="ja-JP"/>
-              </w:rPr>
-              <w:t>(</w:t>
-            </w:r>
-            <w:proofErr w:type="gramEnd"/>
-            <w:r>
-              <w:rPr>
-                <w:color w:val="000000"/>
-                <w:sz w:val="22"/>
-                <w:szCs w:val="22"/>
-                <w:lang w:eastAsia="ja-JP"/>
-              </w:rPr>
-              <w:t>12345);</w:t>
-            </w:r>
-          </w:p>
-        </w:tc>
-        <w:tc>
-          <w:tcPr>
-            <w:tcW w:w="0" w:type="auto"/>
-            <w:tcBorders>
-              <w:top w:val="single" w:sz="4" w:space="0" w:color="00000A"/>
-              <w:left w:val="single" w:sz="4" w:space="0" w:color="00000A"/>
-              <w:bottom w:val="single" w:sz="4" w:space="0" w:color="00000A"/>
-              <w:right w:val="single" w:sz="4" w:space="0" w:color="00000A"/>
-            </w:tcBorders>
-            <w:vAlign w:val="center"/>
-          </w:tcPr>
-          <w:p>
-            <w:pPr>
-              <w:rPr>
-                <w:color w:val="000000"/>
-                <w:sz w:val="22"/>
-                <w:szCs w:val="22"/>
-                <w:lang w:eastAsia="ja-JP"/>
-              </w:rPr>
-            </w:pPr>
-            <w:proofErr w:type="spellStart"/>
-            <w:r>
-              <w:rPr>
-                <w:color w:val="000000"/>
-                <w:sz w:val="22"/>
-                <w:szCs w:val="22"/>
-                <w:lang w:eastAsia="ja-JP"/>
-              </w:rPr>
-              <w:lastRenderedPageBreak/>
-              <w:t>Noinventrioesperado</w:t>
-            </w:r>
-            <w:proofErr w:type="spellEnd"/>
-            <w:r>
-              <w:rPr>
-                <w:color w:val="000000"/>
-                <w:sz w:val="22"/>
-                <w:szCs w:val="22"/>
-                <w:lang w:eastAsia="ja-JP"/>
-              </w:rPr>
-              <w:t xml:space="preserve"> = H001</w:t>
-            </w:r>
-          </w:p>
-        </w:tc>
-        <w:tc>
-          <w:tcPr>
-            <w:tcW w:w="0" w:type="auto"/>
-            <w:tcBorders>
-              <w:top w:val="single" w:sz="4" w:space="0" w:color="00000A"/>
-              <w:left w:val="single" w:sz="4" w:space="0" w:color="00000A"/>
-              <w:bottom w:val="single" w:sz="4" w:space="0" w:color="00000A"/>
-              <w:right w:val="single" w:sz="4" w:space="0" w:color="00000A"/>
-            </w:tcBorders>
-            <w:vAlign w:val="center"/>
-          </w:tcPr>
-          <w:p>
-            <w:pPr>
-              <w:rPr>
-                <w:color w:val="000000"/>
-                <w:sz w:val="22"/>
-                <w:szCs w:val="22"/>
-                <w:lang w:val="en-US" w:eastAsia="ja-JP"/>
-              </w:rPr>
-            </w:pPr>
-            <w:r>
-              <w:rPr>
-                <w:color w:val="000000"/>
-                <w:sz w:val="22"/>
-                <w:szCs w:val="22"/>
-                <w:lang w:val="en-US" w:eastAsia="ja-JP"/>
-              </w:rPr>
-              <w:t>true</w:t>
-            </w:r>
-          </w:p>
-        </w:tc>
-        <w:tc>
-          <w:tcPr>
-            <w:tcW w:w="0" w:type="auto"/>
-            <w:tcBorders>
-              <w:top w:val="single" w:sz="4" w:space="0" w:color="00000A"/>
-              <w:left w:val="single" w:sz="4" w:space="0" w:color="00000A"/>
-              <w:bottom w:val="single" w:sz="4" w:space="0" w:color="00000A"/>
-              <w:right w:val="single" w:sz="4" w:space="0" w:color="00000A"/>
-            </w:tcBorders>
-            <w:vAlign w:val="center"/>
-          </w:tcPr>
-          <w:p>
-            <w:pPr>
-              <w:rPr>
-                <w:color w:val="000000"/>
-                <w:sz w:val="22"/>
-                <w:szCs w:val="22"/>
-                <w:lang w:eastAsia="ja-JP"/>
-              </w:rPr>
-            </w:pPr>
-            <w:proofErr w:type="spellStart"/>
-            <w:r>
-              <w:rPr>
-                <w:color w:val="000000"/>
-                <w:sz w:val="22"/>
-                <w:szCs w:val="22"/>
-                <w:lang w:eastAsia="ja-JP"/>
-              </w:rPr>
-              <w:t>Duevuelve</w:t>
-            </w:r>
-            <w:proofErr w:type="spellEnd"/>
-            <w:r>
-              <w:rPr>
-                <w:color w:val="000000"/>
-                <w:sz w:val="22"/>
-                <w:szCs w:val="22"/>
-                <w:lang w:eastAsia="ja-JP"/>
-              </w:rPr>
-              <w:t xml:space="preserve"> el registro correspondiente </w:t>
-            </w:r>
-          </w:p>
-        </w:tc>
-        <w:tc>
-          <w:tcPr>
-            <w:tcW w:w="0" w:type="auto"/>
-            <w:tcBorders>
-              <w:top w:val="single" w:sz="4" w:space="0" w:color="00000A"/>
-              <w:left w:val="single" w:sz="4" w:space="0" w:color="00000A"/>
-              <w:bottom w:val="single" w:sz="4" w:space="0" w:color="00000A"/>
-              <w:right w:val="single" w:sz="4" w:space="0" w:color="00000A"/>
-            </w:tcBorders>
-            <w:vAlign w:val="center"/>
-          </w:tcPr>
-          <w:p>
-            <w:pPr>
-              <w:rPr>
-                <w:color w:val="000000"/>
-                <w:sz w:val="22"/>
-                <w:szCs w:val="22"/>
-                <w:lang w:eastAsia="ja-JP"/>
-              </w:rPr>
-            </w:pPr>
-            <w:r>
-              <w:rPr>
-                <w:color w:val="000000"/>
-                <w:sz w:val="22"/>
-                <w:szCs w:val="22"/>
-                <w:lang w:eastAsia="ja-JP"/>
-              </w:rPr>
-              <w:t>satisfactorio</w:t>
-            </w:r>
+            <w:gridSpan w:val="5"/>
+            <w:tcBorders>
+              <w:top w:val="single" w:sz="4" w:space="0" w:color="00000A"/>
+              <w:left w:val="single" w:sz="4" w:space="0" w:color="00000A"/>
+              <w:bottom w:val="single" w:sz="4" w:space="0" w:color="00000A"/>
+              <w:right w:val="single" w:sz="4" w:space="0" w:color="00000A"/>
+            </w:tcBorders>
+            <w:vAlign w:val="center"/>
+          </w:tcPr>
+          <w:p>
+            <w:pPr>
+              <w:jc w:val="center"/>
+              <w:rPr>
+                <w:color w:val="000000"/>
+                <w:sz w:val="22"/>
+                <w:szCs w:val="22"/>
+                <w:lang w:eastAsia="ja-JP"/>
+              </w:rPr>
+            </w:pPr>
+            <w:proofErr w:type="spellStart"/>
+            <w:r>
+              <w:rPr>
+                <w:color w:val="000000"/>
+                <w:sz w:val="22"/>
+                <w:szCs w:val="22"/>
+                <w:lang w:eastAsia="ja-JP"/>
+              </w:rPr>
+              <w:t>testEliminarHardwareCorrectamente</w:t>
+            </w:r>
+            <w:proofErr w:type="spellEnd"/>
           </w:p>
         </w:tc>
       </w:tr>
@@ -4105,46 +4351,6 @@
         <w:tc>
           <w:tcPr>
             <w:tcW w:w="0" w:type="auto"/>
-            <w:gridSpan w:val="5"/>
-            <w:tcBorders>
-              <w:top w:val="single" w:sz="4" w:space="0" w:color="00000A"/>
-              <w:left w:val="single" w:sz="4" w:space="0" w:color="00000A"/>
-              <w:bottom w:val="single" w:sz="4" w:space="0" w:color="00000A"/>
-              <w:right w:val="single" w:sz="4" w:space="0" w:color="00000A"/>
-            </w:tcBorders>
-            <w:vAlign w:val="center"/>
-          </w:tcPr>
-          <w:p>
-            <w:pPr>
-              <w:jc w:val="center"/>
-              <w:rPr>
-                <w:color w:val="000000"/>
-                <w:sz w:val="22"/>
-                <w:szCs w:val="22"/>
-                <w:lang w:eastAsia="ja-JP"/>
-              </w:rPr>
-            </w:pPr>
-            <w:proofErr w:type="spellStart"/>
-            <w:r>
-              <w:rPr>
-                <w:color w:val="000000"/>
-                <w:sz w:val="22"/>
-                <w:szCs w:val="22"/>
-                <w:lang w:eastAsia="ja-JP"/>
-              </w:rPr>
-              <w:t>testEliminarHardwareCorrectamente</w:t>
-            </w:r>
-            <w:proofErr w:type="spellEnd"/>
-          </w:p>
-        </w:tc>
-      </w:tr>
-      <w:tr>
-        <w:trPr>
-          <w:trHeight w:val="300"/>
-        </w:trPr>
-        <w:tc>
-          <w:tcPr>
-            <w:tcW w:w="0" w:type="auto"/>
             <w:tcBorders>
               <w:top w:val="single" w:sz="4" w:space="0" w:color="00000A"/>
               <w:left w:val="single" w:sz="4" w:space="0" w:color="00000A"/>
@@ -4306,8 +4512,6 @@
               </w:rPr>
               <w:t>defectuoso</w:t>
             </w:r>
-            <w:bookmarkStart w:id="0" w:name="_GoBack"/>
-            <w:bookmarkEnd w:id="0"/>
           </w:p>
         </w:tc>
       </w:tr>

</xml_diff>